<commit_message>
Update report docx file
</commit_message>
<xml_diff>
--- a/doc/[나반 2팀] SSU Nice Lecture Timetable.docx
+++ b/doc/[나반 2팀] SSU Nice Lecture Timetable.docx
@@ -150,7 +150,15 @@
         </w:tc>
       </w:tr>
     </w:tbl>
-    <w:p/>
+    <w:p>
+      <w:pPr>
+        <w:jc w:val="center"/>
+        <w:rPr>
+          <w:sz w:val="10"/>
+          <w:szCs w:val="12"/>
+        </w:rPr>
+      </w:pPr>
+    </w:p>
     <w:tbl>
       <w:tblPr>
         <w:tblStyle w:val="a5"/>
@@ -180,13 +188,73 @@
               </w:rPr>
               <w:t>2. 요약</w:t>
             </w:r>
-            <w:r>
-              <w:rPr>
-                <w:rFonts w:hint="eastAsia"/>
-                <w:b/>
+          </w:p>
+          <w:p>
+            <w:r>
+              <w:rPr>
+                <w:rFonts w:hint="eastAsia"/>
                 <w:color w:val="0000FF"/>
               </w:rPr>
-              <w:t xml:space="preserve"> (10점)</w:t>
+              <w:t xml:space="preserve">- </w:t>
+            </w:r>
+            <w:r>
+              <w:rPr>
+                <w:rFonts w:hint="eastAsia"/>
+              </w:rPr>
+              <w:t>u</w:t>
+            </w:r>
+            <w:r>
+              <w:t xml:space="preserve">-SAINT </w:t>
+            </w:r>
+            <w:r>
+              <w:rPr>
+                <w:rFonts w:hint="eastAsia"/>
+              </w:rPr>
+              <w:t>강의시간표 조회 페이지의 불편한 점</w:t>
+            </w:r>
+            <w:r>
+              <w:rPr>
+                <w:rFonts w:hint="eastAsia"/>
+              </w:rPr>
+              <w:t xml:space="preserve"> </w:t>
+            </w:r>
+            <w:r>
+              <w:t>10</w:t>
+            </w:r>
+            <w:r>
+              <w:rPr>
+                <w:rFonts w:hint="eastAsia"/>
+              </w:rPr>
+              <w:t>가지를</w:t>
+            </w:r>
+            <w:r>
+              <w:rPr>
+                <w:rFonts w:hint="eastAsia"/>
+              </w:rPr>
+              <w:t xml:space="preserve"> 개선하는 것이 목표이다.</w:t>
+            </w:r>
+          </w:p>
+          <w:p>
+            <w:r>
+              <w:rPr>
+                <w:rFonts w:hint="eastAsia"/>
+              </w:rPr>
+              <w:t>-</w:t>
+            </w:r>
+            <w:r>
+              <w:t xml:space="preserve"> </w:t>
+            </w:r>
+            <w:r>
+              <w:rPr>
+                <w:rFonts w:hint="eastAsia"/>
+              </w:rPr>
+              <w:t xml:space="preserve">현재, </w:t>
+            </w:r>
+            <w:r>
+              <w:rPr>
+                <w:rFonts w:hint="eastAsia"/>
+              </w:rPr>
+              <w:t>불필요하거나 중요도가 낮은 내용으로 인해 가독성이 매우 떨어지는 상황이다.</w:t>
             </w:r>
           </w:p>
           <w:p>
@@ -198,148 +266,46 @@
             <w:r>
               <w:rPr>
                 <w:rFonts w:hint="eastAsia"/>
-                <w:color w:val="0000FF"/>
-              </w:rPr>
-              <w:t xml:space="preserve">- </w:t>
-            </w:r>
-            <w:r>
-              <w:rPr>
-                <w:rFonts w:hint="eastAsia"/>
-              </w:rPr>
-              <w:t>교과목 조회 페이지에서 발견된 복합적인 문제점을 개선하는 것이 목표이다.</w:t>
+              </w:rPr>
+              <w:t>-</w:t>
+            </w:r>
+            <w:r>
+              <w:t xml:space="preserve"> </w:t>
+            </w:r>
+            <w:r>
+              <w:rPr>
+                <w:rFonts w:hint="eastAsia"/>
+              </w:rPr>
+              <w:t>중요도를 토대로 열을 재배치하고,</w:t>
+            </w:r>
+            <w:r>
+              <w:t xml:space="preserve"> </w:t>
+            </w:r>
+            <w:r>
+              <w:rPr>
+                <w:rFonts w:hint="eastAsia"/>
+              </w:rPr>
+              <w:t xml:space="preserve">중복된 텍스트를 제거함으로써 보다 간결하고 직관적인 </w:t>
+            </w:r>
+            <w:r>
+              <w:rPr>
+                <w:rFonts w:hint="eastAsia"/>
+              </w:rPr>
+              <w:t>사이트</w:t>
+            </w:r>
+            <w:r>
+              <w:rPr>
+                <w:rFonts w:hint="eastAsia"/>
+              </w:rPr>
+              <w:t>를</w:t>
+            </w:r>
+            <w:r>
+              <w:rPr>
+                <w:rFonts w:hint="eastAsia"/>
+              </w:rPr>
+              <w:t xml:space="preserve"> 완성하는 것이 목표이다.</w:t>
             </w:r>
           </w:p>
-          <w:p>
-            <w:pPr>
-              <w:rPr>
-                <w:color w:val="0000FF"/>
-              </w:rPr>
-            </w:pPr>
-            <w:r>
-              <w:rPr>
-                <w:rFonts w:hint="eastAsia"/>
-                <w:color w:val="0000FF"/>
-              </w:rPr>
-              <w:t>- 핵심 내용</w:t>
-            </w:r>
-          </w:p>
-          <w:p>
-            <w:pPr>
-              <w:rPr>
-                <w:color w:val="0000FF"/>
-              </w:rPr>
-            </w:pPr>
-            <w:r>
-              <w:rPr>
-                <w:rFonts w:hint="eastAsia"/>
-                <w:color w:val="0000FF"/>
-              </w:rPr>
-              <w:t>- 중요성 (</w:t>
-            </w:r>
-            <w:r>
-              <w:rPr>
-                <w:color w:val="0000FF"/>
-              </w:rPr>
-              <w:t xml:space="preserve">e.g. </w:t>
-            </w:r>
-            <w:r>
-              <w:rPr>
-                <w:rFonts w:hint="eastAsia"/>
-                <w:color w:val="0000FF"/>
-              </w:rPr>
-              <w:t>기대되는 효과)</w:t>
-            </w:r>
-          </w:p>
-          <w:p/>
-          <w:p>
-            <w:pPr>
-              <w:rPr>
-                <w:color w:val="0000FF"/>
-              </w:rPr>
-            </w:pPr>
-            <w:r>
-              <w:rPr>
-                <w:rFonts w:hint="eastAsia"/>
-                <w:color w:val="0000FF"/>
-              </w:rPr>
-              <w:t>요약문은 목표,</w:t>
-            </w:r>
-            <w:r>
-              <w:rPr>
-                <w:color w:val="0000FF"/>
-              </w:rPr>
-              <w:t xml:space="preserve"> </w:t>
-            </w:r>
-            <w:r>
-              <w:rPr>
-                <w:rFonts w:hint="eastAsia"/>
-                <w:color w:val="0000FF"/>
-              </w:rPr>
-              <w:t>핵심 내용,</w:t>
-            </w:r>
-            <w:r>
-              <w:rPr>
-                <w:color w:val="0000FF"/>
-              </w:rPr>
-              <w:t xml:space="preserve"> </w:t>
-            </w:r>
-            <w:r>
-              <w:rPr>
-                <w:rFonts w:hint="eastAsia"/>
-                <w:color w:val="0000FF"/>
-              </w:rPr>
-              <w:t xml:space="preserve">중요성에 대한 개념을 포함하는 </w:t>
-            </w:r>
-            <w:r>
-              <w:rPr>
-                <w:color w:val="0000FF"/>
-              </w:rPr>
-              <w:t>1</w:t>
-            </w:r>
-            <w:r>
-              <w:rPr>
-                <w:rFonts w:hint="eastAsia"/>
-                <w:color w:val="0000FF"/>
-              </w:rPr>
-              <w:t>개 이상의 단락으로 구성.</w:t>
-            </w:r>
-          </w:p>
-          <w:p>
-            <w:pPr>
-              <w:rPr>
-                <w:color w:val="0000FF"/>
-              </w:rPr>
-            </w:pPr>
-          </w:p>
-          <w:p>
-            <w:pPr>
-              <w:rPr>
-                <w:color w:val="0000FF"/>
-              </w:rPr>
-            </w:pPr>
-            <w:r>
-              <w:rPr>
-                <w:rFonts w:hint="eastAsia"/>
-                <w:color w:val="0000FF"/>
-              </w:rPr>
-              <w:t>본문 글 폰트,</w:t>
-            </w:r>
-            <w:r>
-              <w:rPr>
-                <w:color w:val="0000FF"/>
-              </w:rPr>
-              <w:t xml:space="preserve"> </w:t>
-            </w:r>
-            <w:r>
-              <w:rPr>
-                <w:rFonts w:hint="eastAsia"/>
-                <w:color w:val="0000FF"/>
-              </w:rPr>
-              <w:t>크기 등 제한 없음.</w:t>
-            </w:r>
-          </w:p>
-          <w:p/>
-          <w:p/>
           <w:p/>
         </w:tc>
         <w:tc>
@@ -349,7 +315,6 @@
           <w:p>
             <w:pPr>
               <w:rPr>
-                <w:b/>
                 <w:color w:val="0000FF"/>
               </w:rPr>
             </w:pPr>
@@ -622,82 +587,25 @@
               </w:rPr>
               <w:t>3. 대표 그림</w:t>
             </w:r>
-            <w:r>
-              <w:rPr>
-                <w:rFonts w:hint="eastAsia"/>
-                <w:b/>
-                <w:color w:val="0000FF"/>
-              </w:rPr>
-              <w:t xml:space="preserve"> </w:t>
-            </w:r>
-            <w:r>
-              <w:rPr>
-                <w:b/>
-                <w:color w:val="0000FF"/>
-              </w:rPr>
-              <w:t>(1</w:t>
-            </w:r>
-            <w:r>
-              <w:rPr>
-                <w:rFonts w:hint="eastAsia"/>
-                <w:b/>
-                <w:color w:val="0000FF"/>
-              </w:rPr>
-              <w:t>개 이상, 10점)</w:t>
-            </w:r>
           </w:p>
           <w:p>
             <w:pPr>
-              <w:rPr>
-                <w:color w:val="0000FF"/>
-              </w:rPr>
+              <w:jc w:val="left"/>
             </w:pPr>
             <w:r>
               <w:rPr>
                 <w:rFonts w:hint="eastAsia"/>
-                <w:color w:val="0000FF"/>
-              </w:rPr>
-              <w:t>- 입력/출력</w:t>
-            </w:r>
-          </w:p>
-          <w:p>
-            <w:pPr>
-              <w:rPr>
-                <w:color w:val="0000FF"/>
-              </w:rPr>
-            </w:pPr>
-            <w:r>
-              <w:rPr>
-                <w:rFonts w:hint="eastAsia"/>
-                <w:color w:val="0000FF"/>
-              </w:rPr>
-              <w:t>- 예상 결과.</w:t>
-            </w:r>
-            <w:r>
-              <w:rPr>
-                <w:color w:val="0000FF"/>
-              </w:rPr>
+              </w:rPr>
+              <w:t>-</w:t>
+            </w:r>
+            <w:r>
               <w:t xml:space="preserve"> </w:t>
             </w:r>
             <w:r>
               <w:rPr>
                 <w:rFonts w:hint="eastAsia"/>
-                <w:color w:val="0000FF"/>
-              </w:rPr>
-              <w:t>기존 대비 개선점</w:t>
-            </w:r>
-            <w:r>
-              <w:rPr>
-                <w:color w:val="0000FF"/>
-              </w:rPr>
-              <w:t xml:space="preserve"> </w:t>
-            </w:r>
-            <w:r>
-              <w:rPr>
-                <w:rFonts w:hint="eastAsia"/>
-                <w:color w:val="0000FF"/>
-              </w:rPr>
-              <w:t>강조.</w:t>
+              </w:rPr>
+              <w:t>중복을 제거하고 아이콘을 활용하여 강의 목록을 훨씬 직관적으로 개선하였다.</w:t>
             </w:r>
           </w:p>
           <w:p>
@@ -709,24 +617,24 @@
                 <w:noProof/>
               </w:rPr>
               <w:drawing>
-                <wp:inline distT="0" distB="0" distL="0" distR="0" wp14:anchorId="177C827E" wp14:editId="1EA6E67B">
-                  <wp:extent cx="1628775" cy="1704975"/>
+                <wp:inline distT="0" distB="0" distL="0" distR="0" wp14:anchorId="29E8A479" wp14:editId="51335B36">
+                  <wp:extent cx="2691130" cy="1571267"/>
                   <wp:effectExtent l="0" t="0" r="0" b="0"/>
-                  <wp:docPr id="1029" name="shape1029"/>
+                  <wp:docPr id="1" name="그림 1"/>
                   <wp:cNvGraphicFramePr>
-                    <a:graphicFrameLocks xmlns:a="http://schemas.openxmlformats.org/drawingml/2006/main"/>
+                    <a:graphicFrameLocks xmlns:a="http://schemas.openxmlformats.org/drawingml/2006/main" noChangeAspect="1"/>
                   </wp:cNvGraphicFramePr>
                   <a:graphic xmlns:a="http://schemas.openxmlformats.org/drawingml/2006/main">
                     <a:graphicData uri="http://schemas.openxmlformats.org/drawingml/2006/picture">
                       <pic:pic xmlns:pic="http://schemas.openxmlformats.org/drawingml/2006/picture">
                         <pic:nvPicPr>
-                          <pic:cNvPr id="0" name="이미지"/>
-                          <pic:cNvPicPr preferRelativeResize="0">
-                            <a:picLocks/>
+                          <pic:cNvPr id="0" name="Picture 1"/>
+                          <pic:cNvPicPr>
+                            <a:picLocks noChangeAspect="1" noChangeArrowheads="1"/>
                           </pic:cNvPicPr>
                         </pic:nvPicPr>
                         <pic:blipFill>
-                          <a:blip r:embed="rId7">
+                          <a:blip r:embed="rId7" cstate="print">
                             <a:extLst>
                               <a:ext uri="{28A0092B-C50C-407E-A947-70E740481C1C}">
                                 <a14:useLocalDpi xmlns:a14="http://schemas.microsoft.com/office/drawing/2010/main" val="0"/>
@@ -738,14 +646,18 @@
                             <a:fillRect/>
                           </a:stretch>
                         </pic:blipFill>
-                        <pic:spPr>
+                        <pic:spPr bwMode="auto">
                           <a:xfrm>
                             <a:off x="0" y="0"/>
-                            <a:ext cx="1628775" cy="1704975"/>
+                            <a:ext cx="2774348" cy="1619856"/>
                           </a:xfrm>
                           <a:prstGeom prst="rect">
                             <a:avLst/>
                           </a:prstGeom>
+                          <a:noFill/>
+                          <a:ln>
+                            <a:noFill/>
+                          </a:ln>
                         </pic:spPr>
                       </pic:pic>
                     </a:graphicData>
@@ -771,103 +683,52 @@
               <w:rPr>
                 <w:rFonts w:hint="eastAsia"/>
               </w:rPr>
-              <w:t>영상 인식 기반 자동화 방법</w:t>
-            </w:r>
+              <w:t xml:space="preserve">강의시간표 조회 페이지 </w:t>
+            </w:r>
+            <w:hyperlink r:id="rId8" w:history="1">
+              <w:r>
+                <w:rPr>
+                  <w:rStyle w:val="a7"/>
+                  <w:sz w:val="14"/>
+                  <w:szCs w:val="16"/>
+                </w:rPr>
+                <w:t>(원본</w:t>
+              </w:r>
+              <w:r>
+                <w:rPr>
+                  <w:rStyle w:val="a7"/>
+                  <w:rFonts w:hint="eastAsia"/>
+                  <w:sz w:val="14"/>
+                  <w:szCs w:val="16"/>
+                </w:rPr>
+                <w:t xml:space="preserve"> </w:t>
+              </w:r>
+              <w:r>
+                <w:rPr>
+                  <w:rStyle w:val="a7"/>
+                  <w:sz w:val="14"/>
+                  <w:szCs w:val="16"/>
+                </w:rPr>
+                <w:t>이미지</w:t>
+              </w:r>
+              <w:r>
+                <w:rPr>
+                  <w:rStyle w:val="a7"/>
+                  <w:rFonts w:hint="eastAsia"/>
+                  <w:sz w:val="14"/>
+                  <w:szCs w:val="16"/>
+                </w:rPr>
+                <w:t>)</w:t>
+              </w:r>
+            </w:hyperlink>
           </w:p>
         </w:tc>
       </w:tr>
     </w:tbl>
     <w:p>
       <w:pPr>
-        <w:ind w:firstLineChars="300" w:firstLine="600"/>
-        <w:jc w:val="right"/>
-        <w:rPr>
-          <w:color w:val="0000FF"/>
-        </w:rPr>
-      </w:pPr>
-      <w:r>
-        <w:rPr>
-          <w:color w:val="0000FF"/>
-        </w:rPr>
-        <w:t xml:space="preserve">* </w:t>
-      </w:r>
-      <w:r>
-        <w:rPr>
-          <w:rFonts w:hint="eastAsia"/>
-          <w:color w:val="0000FF"/>
-        </w:rPr>
-        <w:t xml:space="preserve">표지 없이 </w:t>
-      </w:r>
-      <w:r>
-        <w:rPr>
-          <w:color w:val="0000FF"/>
-        </w:rPr>
-        <w:t>1(</w:t>
-      </w:r>
-      <w:r>
-        <w:rPr>
-          <w:rFonts w:hint="eastAsia"/>
-          <w:color w:val="0000FF"/>
-        </w:rPr>
-        <w:t>주제)</w:t>
-      </w:r>
-      <w:r>
-        <w:rPr>
-          <w:color w:val="0000FF"/>
-        </w:rPr>
-        <w:t>, 2(</w:t>
-      </w:r>
-      <w:r>
-        <w:rPr>
-          <w:rFonts w:hint="eastAsia"/>
-          <w:color w:val="0000FF"/>
-        </w:rPr>
-        <w:t>요약)</w:t>
-      </w:r>
-      <w:r>
-        <w:rPr>
-          <w:color w:val="0000FF"/>
-        </w:rPr>
-        <w:t>, 3(</w:t>
-      </w:r>
-      <w:r>
-        <w:rPr>
-          <w:rFonts w:hint="eastAsia"/>
-          <w:color w:val="0000FF"/>
-        </w:rPr>
-        <w:t>대표 그림)</w:t>
-      </w:r>
-      <w:r>
-        <w:rPr>
-          <w:color w:val="0000FF"/>
-        </w:rPr>
-        <w:t>, 6</w:t>
-      </w:r>
-      <w:r>
-        <w:rPr>
-          <w:rFonts w:hint="eastAsia"/>
-          <w:color w:val="0000FF"/>
-        </w:rPr>
-        <w:t xml:space="preserve">번(결론) 합하여 </w:t>
-      </w:r>
-      <w:r>
-        <w:rPr>
-          <w:color w:val="0000FF"/>
-        </w:rPr>
-        <w:t>1</w:t>
-      </w:r>
-      <w:r>
-        <w:rPr>
-          <w:rFonts w:hint="eastAsia"/>
-          <w:color w:val="0000FF"/>
-        </w:rPr>
-        <w:t>장 이내</w:t>
-      </w:r>
-    </w:p>
-    <w:p>
-      <w:pPr>
         <w:ind w:firstLineChars="300" w:firstLine="300"/>
-        <w:jc w:val="right"/>
+        <w:jc w:val="center"/>
         <w:rPr>
           <w:color w:val="0000FF"/>
           <w:sz w:val="10"/>
@@ -893,13 +754,16 @@
             <w:pPr>
               <w:jc w:val="left"/>
               <w:rPr>
-                <w:b/>
                 <w:color w:val="0000FF"/>
+                <w:sz w:val="24"/>
+                <w:szCs w:val="28"/>
               </w:rPr>
             </w:pPr>
             <w:r>
               <w:rPr>
                 <w:b/>
+                <w:sz w:val="24"/>
+                <w:szCs w:val="28"/>
               </w:rPr>
               <w:t>4.</w:t>
             </w:r>
@@ -907,98 +771,137 @@
               <w:rPr>
                 <w:rFonts w:hint="eastAsia"/>
                 <w:b/>
+                <w:sz w:val="24"/>
+                <w:szCs w:val="28"/>
               </w:rPr>
               <w:t xml:space="preserve"> 서론</w:t>
-            </w:r>
-            <w:r>
-              <w:rPr>
-                <w:rFonts w:hint="eastAsia"/>
-                <w:b/>
-                <w:color w:val="0000FF"/>
-              </w:rPr>
-              <w:t xml:space="preserve"> (</w:t>
-            </w:r>
-            <w:r>
-              <w:rPr>
-                <w:b/>
-                <w:color w:val="0000FF"/>
-              </w:rPr>
-              <w:t>1</w:t>
-            </w:r>
-            <w:r>
-              <w:rPr>
-                <w:rFonts w:hint="eastAsia"/>
-                <w:b/>
-                <w:color w:val="0000FF"/>
-              </w:rPr>
-              <w:t>장 이내)</w:t>
             </w:r>
           </w:p>
           <w:p>
             <w:pPr>
               <w:jc w:val="left"/>
               <w:rPr>
-                <w:color w:val="0000FF"/>
+                <w:b/>
+                <w:bCs/>
+                <w:sz w:val="22"/>
+                <w:szCs w:val="24"/>
               </w:rPr>
             </w:pPr>
             <w:r>
               <w:rPr>
-                <w:color w:val="0000FF"/>
-              </w:rPr>
-              <w:t xml:space="preserve">- </w:t>
-            </w:r>
-            <w:r>
-              <w:rPr>
-                <w:rFonts w:hint="eastAsia"/>
-                <w:color w:val="0000FF"/>
-              </w:rPr>
-              <w:t>배경 설명, 사례 분석 (10점)</w:t>
+                <w:rFonts w:hint="eastAsia"/>
+                <w:b/>
+                <w:bCs/>
+                <w:sz w:val="22"/>
+                <w:szCs w:val="24"/>
+              </w:rPr>
+              <w:t>배경 설명</w:t>
             </w:r>
           </w:p>
           <w:p>
             <w:pPr>
+              <w:ind w:firstLineChars="100" w:firstLine="200"/>
               <w:jc w:val="left"/>
-              <w:rPr>
-                <w:b/>
-                <w:color w:val="0000FF"/>
-                <w:u w:val="single"/>
-              </w:rPr>
             </w:pPr>
             <w:r>
               <w:rPr>
                 <w:rFonts w:hint="eastAsia"/>
-                <w:b/>
-                <w:color w:val="0000FF"/>
-              </w:rPr>
-              <w:t xml:space="preserve">- </w:t>
-            </w:r>
-            <w:r>
-              <w:rPr>
-                <w:rFonts w:hint="eastAsia"/>
-                <w:b/>
-                <w:color w:val="0000FF"/>
-                <w:u w:val="single"/>
-              </w:rPr>
-              <w:t>문제 정의 (10점)</w:t>
+              </w:rPr>
+              <w:t xml:space="preserve">매 학기마다 이용하게 되는 강의시간표 조회 페이지의 가독성이 매우 떨어지기 때문에, </w:t>
+            </w:r>
+            <w:proofErr w:type="spellStart"/>
+            <w:r>
+              <w:rPr>
+                <w:rFonts w:hint="eastAsia"/>
+              </w:rPr>
+              <w:t>에브리타임</w:t>
+            </w:r>
+            <w:proofErr w:type="spellEnd"/>
+            <w:r>
+              <w:rPr>
+                <w:rFonts w:hint="eastAsia"/>
+              </w:rPr>
+              <w:t xml:space="preserve"> 등의 외부 서비스를 활용하여 시간표를 짜고,</w:t>
+            </w:r>
+            <w:r>
+              <w:t xml:space="preserve"> </w:t>
+            </w:r>
+            <w:r>
+              <w:rPr>
+                <w:rFonts w:hint="eastAsia"/>
+              </w:rPr>
+              <w:t xml:space="preserve">그 과목을 다시 </w:t>
+            </w:r>
+            <w:r>
+              <w:t>u-SAINT</w:t>
+            </w:r>
+            <w:r>
+              <w:rPr>
+                <w:rFonts w:hint="eastAsia"/>
+              </w:rPr>
+              <w:t>에서 찾아 신청</w:t>
+            </w:r>
+            <w:r>
+              <w:rPr>
+                <w:rFonts w:hint="eastAsia"/>
+              </w:rPr>
+              <w:t>하는 학생들이 많</w:t>
+            </w:r>
+            <w:r>
+              <w:t xml:space="preserve">은 </w:t>
+            </w:r>
+            <w:r>
+              <w:rPr>
+                <w:rFonts w:hint="eastAsia"/>
+              </w:rPr>
+              <w:t>것으로 알고 있다</w:t>
+            </w:r>
+            <w:r>
+              <w:rPr>
+                <w:rFonts w:hint="eastAsia"/>
+              </w:rPr>
+              <w:t>.</w:t>
+            </w:r>
+            <w:r>
+              <w:t xml:space="preserve"> </w:t>
+            </w:r>
+            <w:r>
+              <w:rPr>
+                <w:rFonts w:hint="eastAsia"/>
+              </w:rPr>
+              <w:t xml:space="preserve">이러한 번거로운 과정이 필요 없도록 </w:t>
+            </w:r>
+            <w:r>
+              <w:t xml:space="preserve">u-SAINT </w:t>
+            </w:r>
+            <w:r>
+              <w:rPr>
+                <w:rFonts w:hint="eastAsia"/>
+              </w:rPr>
+              <w:t>강의시간표</w:t>
+            </w:r>
+            <w:r>
+              <w:rPr>
+                <w:rFonts w:hint="eastAsia"/>
+              </w:rPr>
+              <w:t>조회 페이지</w:t>
+            </w:r>
+            <w:r>
+              <w:rPr>
+                <w:rFonts w:hint="eastAsia"/>
+              </w:rPr>
+              <w:t>를 개선하고자 하였다</w:t>
+            </w:r>
+            <w:r>
+              <w:rPr>
+                <w:rFonts w:hint="eastAsia"/>
+              </w:rPr>
+              <w:t>.</w:t>
             </w:r>
           </w:p>
           <w:p>
             <w:pPr>
-              <w:jc w:val="left"/>
-              <w:rPr>
-                <w:color w:val="0000FF"/>
-              </w:rPr>
-            </w:pPr>
-            <w:r>
-              <w:rPr>
-                <w:rFonts w:hint="eastAsia"/>
-                <w:color w:val="0000FF"/>
-              </w:rPr>
-              <w:t>- 극복 방안 (10점)</w:t>
-            </w:r>
-          </w:p>
-          <w:p>
-            <w:pPr>
+              <w:ind w:firstLineChars="100" w:firstLine="200"/>
               <w:jc w:val="left"/>
             </w:pPr>
           </w:p>
@@ -1484,7 +1387,6 @@
               <w:rPr>
                 <w:rFonts w:hint="eastAsia"/>
               </w:rPr>
-              <w:lastRenderedPageBreak/>
               <w:t>교수명이 교수명열에 중복되어 표시되고, 강의시간열에도 추가로 표시됨.</w:t>
             </w:r>
             <w:r>
@@ -1533,6 +1435,7 @@
               <w:rPr>
                 <w:rFonts w:hint="eastAsia"/>
               </w:rPr>
+              <w:lastRenderedPageBreak/>
               <w:t>과목명에 수업방식,</w:t>
             </w:r>
             <w:r>
@@ -2217,15 +2120,9 @@
         <w:t xml:space="preserve"> URL.</w:t>
       </w:r>
     </w:p>
-    <w:p>
-      <w:pPr>
-        <w:rPr>
-          <w:rFonts w:hint="eastAsia"/>
-        </w:rPr>
-      </w:pPr>
-    </w:p>
+    <w:p/>
     <w:sectPr>
-      <w:headerReference w:type="default" r:id="rId8"/>
+      <w:headerReference w:type="default" r:id="rId9"/>
       <w:pgSz w:w="11906" w:h="16838"/>
       <w:pgMar w:top="1701" w:right="1440" w:bottom="1440" w:left="1440" w:header="851" w:footer="992" w:gutter="0"/>
       <w:cols w:space="720"/>
@@ -2290,9 +2187,6 @@
   <w:p>
     <w:pPr>
       <w:pStyle w:val="a3"/>
-      <w:rPr>
-        <w:u w:val="single"/>
-      </w:rPr>
     </w:pPr>
     <w:r>
       <w:rPr>
@@ -2360,11 +2254,6 @@
       </w:rPr>
       <w:t>2</w:t>
     </w:r>
-  </w:p>
-  <w:p>
-    <w:pPr>
-      <w:pStyle w:val="a3"/>
-    </w:pPr>
   </w:p>
 </w:hdr>
 </file>
@@ -2944,6 +2833,7 @@
   <w:style w:type="paragraph" w:default="1" w:styleId="a">
     <w:name w:val="Normal"/>
     <w:qFormat/>
+    <w:rsid w:val="003947CB"/>
     <w:pPr>
       <w:widowControl w:val="0"/>
       <w:wordWrap w:val="0"/>
@@ -2954,7 +2844,6 @@
   <w:style w:type="character" w:default="1" w:styleId="a0">
     <w:name w:val="Default Paragraph Font"/>
     <w:uiPriority w:val="1"/>
-    <w:semiHidden/>
     <w:unhideWhenUsed/>
   </w:style>
   <w:style w:type="table" w:default="1" w:styleId="a1">
@@ -3044,6 +2933,41 @@
     <w:pPr>
       <w:ind w:leftChars="400" w:left="800"/>
     </w:pPr>
+  </w:style>
+  <w:style w:type="character" w:styleId="a7">
+    <w:name w:val="Hyperlink"/>
+    <w:basedOn w:val="a0"/>
+    <w:uiPriority w:val="99"/>
+    <w:unhideWhenUsed/>
+    <w:rsid w:val="00F64414"/>
+    <w:rPr>
+      <w:color w:val="0563C1" w:themeColor="hyperlink"/>
+      <w:u w:val="single"/>
+    </w:rPr>
+  </w:style>
+  <w:style w:type="character" w:styleId="a8">
+    <w:name w:val="Unresolved Mention"/>
+    <w:basedOn w:val="a0"/>
+    <w:uiPriority w:val="99"/>
+    <w:semiHidden/>
+    <w:unhideWhenUsed/>
+    <w:rsid w:val="00F64414"/>
+    <w:rPr>
+      <w:color w:val="605E5C"/>
+      <w:shd w:val="clear" w:color="auto" w:fill="E1DFDD"/>
+    </w:rPr>
+  </w:style>
+  <w:style w:type="character" w:styleId="a9">
+    <w:name w:val="FollowedHyperlink"/>
+    <w:basedOn w:val="a0"/>
+    <w:uiPriority w:val="99"/>
+    <w:semiHidden/>
+    <w:unhideWhenUsed/>
+    <w:rsid w:val="00F64414"/>
+    <w:rPr>
+      <w:color w:val="954F72" w:themeColor="followedHyperlink"/>
+      <w:u w:val="single"/>
+    </w:rPr>
   </w:style>
 </w:styles>
 </file>

</xml_diff>

<commit_message>
Update reference of report docx
</commit_message>
<xml_diff>
--- a/doc/[나반 2팀] SSU Nice Lecture Timetable.docx
+++ b/doc/[나반 2팀] SSU Nice Lecture Timetable.docx
@@ -57,7 +57,6 @@
                 <w:b/>
               </w:rPr>
             </w:pPr>
-            <w:proofErr w:type="spellStart"/>
             <w:r>
               <w:rPr>
                 <w:rFonts w:hint="eastAsia"/>
@@ -72,7 +71,6 @@
               </w:rPr>
               <w:t>반</w:t>
             </w:r>
-            <w:proofErr w:type="spellEnd"/>
             <w:r>
               <w:rPr>
                 <w:rFonts w:hint="eastAsia"/>
@@ -634,7 +632,7 @@
                           </pic:cNvPicPr>
                         </pic:nvPicPr>
                         <pic:blipFill>
-                          <a:blip r:embed="rId7" cstate="print">
+                          <a:blip r:embed="rId8" cstate="print">
                             <a:extLst>
                               <a:ext uri="{28A0092B-C50C-407E-A947-70E740481C1C}">
                                 <a14:useLocalDpi xmlns:a14="http://schemas.microsoft.com/office/drawing/2010/main" val="0"/>
@@ -685,7 +683,7 @@
               </w:rPr>
               <w:t xml:space="preserve">강의시간표 조회 페이지 </w:t>
             </w:r>
-            <w:hyperlink r:id="rId8" w:history="1">
+            <w:hyperlink r:id="rId9" w:history="1">
               <w:r>
                 <w:rPr>
                   <w:rStyle w:val="a7"/>
@@ -807,21 +805,7 @@
               <w:rPr>
                 <w:rFonts w:hint="eastAsia"/>
               </w:rPr>
-              <w:t xml:space="preserve">매 학기마다 이용하게 되는 강의시간표 조회 페이지의 가독성이 매우 떨어지기 때문에, </w:t>
-            </w:r>
-            <w:proofErr w:type="spellStart"/>
-            <w:r>
-              <w:rPr>
-                <w:rFonts w:hint="eastAsia"/>
-              </w:rPr>
-              <w:t>에브리타임</w:t>
-            </w:r>
-            <w:proofErr w:type="spellEnd"/>
-            <w:r>
-              <w:rPr>
-                <w:rFonts w:hint="eastAsia"/>
-              </w:rPr>
-              <w:t xml:space="preserve"> 등의 외부 서비스를 활용하여 시간표를 짜고,</w:t>
+              <w:t>매 학기마다 이용하게 되는 강의시간표 조회 페이지의 가독성이 매우 떨어지기 때문에, 에브리타임 등의 외부 서비스를 활용하여 시간표를 짜고,</w:t>
             </w:r>
             <w:r>
               <w:t xml:space="preserve"> </w:t>
@@ -997,19 +981,11 @@
               </w:rPr>
               <w:t xml:space="preserve">전공을 선택하는 </w:t>
             </w:r>
-            <w:proofErr w:type="spellStart"/>
-            <w:r>
-              <w:rPr>
-                <w:rFonts w:hint="eastAsia"/>
-              </w:rPr>
-              <w:t>드롭다운에서</w:t>
-            </w:r>
-            <w:proofErr w:type="spellEnd"/>
-            <w:r>
-              <w:rPr>
-                <w:rFonts w:hint="eastAsia"/>
-              </w:rPr>
-              <w:t xml:space="preserve"> 학부 레벨에 전공</w:t>
+            <w:r>
+              <w:rPr>
+                <w:rFonts w:hint="eastAsia"/>
+              </w:rPr>
+              <w:t>드롭다운에서 학부 레벨에 전공</w:t>
             </w:r>
             <w:r>
               <w:rPr>
@@ -1093,19 +1069,11 @@
             <w:r>
               <w:t xml:space="preserve"> </w:t>
             </w:r>
-            <w:proofErr w:type="spellStart"/>
-            <w:r>
-              <w:rPr>
-                <w:rFonts w:hint="eastAsia"/>
-              </w:rPr>
-              <w:t>듀얼리스팅과목</w:t>
-            </w:r>
-            <w:proofErr w:type="spellEnd"/>
-            <w:r>
-              <w:rPr>
-                <w:rFonts w:hint="eastAsia"/>
-              </w:rPr>
-              <w:t xml:space="preserve"> 등</w:t>
+            <w:r>
+              <w:rPr>
+                <w:rFonts w:hint="eastAsia"/>
+              </w:rPr>
+              <w:t>듀얼리스팅과목 등</w:t>
             </w:r>
             <w:r>
               <w:rPr>
@@ -1180,21 +1148,7 @@
               <w:rPr>
                 <w:rFonts w:hint="eastAsia"/>
               </w:rPr>
-              <w:t xml:space="preserve">다수의 과목에서 </w:t>
-            </w:r>
-            <w:proofErr w:type="spellStart"/>
-            <w:r>
-              <w:rPr>
-                <w:rFonts w:hint="eastAsia"/>
-              </w:rPr>
-              <w:t>비어있는</w:t>
-            </w:r>
-            <w:proofErr w:type="spellEnd"/>
-            <w:r>
-              <w:rPr>
-                <w:rFonts w:hint="eastAsia"/>
-              </w:rPr>
-              <w:t xml:space="preserve"> 열을 뒤로 이동하고,</w:t>
+              <w:t>다수의 과목에서 비어있는 열을 뒤로 이동하고,</w:t>
             </w:r>
             <w:r>
               <w:t xml:space="preserve"> </w:t>
@@ -1447,14 +1401,12 @@
               </w:rPr>
               <w:t xml:space="preserve">수강대상 등 목적을 벗어난 표현이 함께 </w:t>
             </w:r>
-            <w:proofErr w:type="spellStart"/>
             <w:r>
               <w:rPr>
                 <w:rFonts w:hint="eastAsia"/>
               </w:rPr>
               <w:t>적혀있음</w:t>
             </w:r>
-            <w:proofErr w:type="spellEnd"/>
             <w:r>
               <w:rPr>
                 <w:rFonts w:hint="eastAsia"/>
@@ -1613,19 +1565,11 @@
             <w:r>
               <w:t xml:space="preserve">” </w:t>
             </w:r>
-            <w:proofErr w:type="spellStart"/>
-            <w:r>
-              <w:rPr>
-                <w:rFonts w:hint="eastAsia"/>
-              </w:rPr>
-              <w:t>토글을</w:t>
-            </w:r>
-            <w:proofErr w:type="spellEnd"/>
-            <w:r>
-              <w:rPr>
-                <w:rFonts w:hint="eastAsia"/>
-              </w:rPr>
-              <w:t xml:space="preserve"> 이용할 수 있음)</w:t>
+            <w:r>
+              <w:rPr>
+                <w:rFonts w:hint="eastAsia"/>
+              </w:rPr>
+              <w:t>토글을 이용할 수 있음)</w:t>
             </w:r>
           </w:p>
           <w:p>
@@ -1655,6 +1599,7 @@
             <w:pPr>
               <w:jc w:val="left"/>
               <w:rPr>
+                <w:rFonts w:hint="eastAsia"/>
                 <w:b/>
               </w:rPr>
             </w:pPr>
@@ -1939,16 +1884,45 @@
     </w:p>
     <w:p>
       <w:pPr>
+        <w:widowControl/>
+        <w:wordWrap/>
+        <w:autoSpaceDE/>
+        <w:autoSpaceDN/>
         <w:rPr>
           <w:b/>
         </w:rPr>
       </w:pPr>
       <w:r>
         <w:rPr>
-          <w:rFonts w:hint="eastAsia"/>
           <w:b/>
         </w:rPr>
-        <w:t>7. 출처</w:t>
+        <w:br w:type="page"/>
+      </w:r>
+    </w:p>
+    <w:p>
+      <w:pPr>
+        <w:tabs>
+          <w:tab w:val="left" w:pos="1657"/>
+        </w:tabs>
+        <w:rPr>
+          <w:rFonts w:hint="eastAsia"/>
+          <w:b/>
+        </w:rPr>
+      </w:pPr>
+      <w:r>
+        <w:rPr>
+          <w:rFonts w:hint="eastAsia"/>
+          <w:b/>
+        </w:rPr>
+        <w:lastRenderedPageBreak/>
+        <w:t xml:space="preserve">7. </w:t>
+      </w:r>
+      <w:r>
+        <w:rPr>
+          <w:rFonts w:hint="eastAsia"/>
+          <w:b/>
+        </w:rPr>
+        <w:t>출처</w:t>
       </w:r>
     </w:p>
     <w:p>
@@ -1956,46 +1930,747 @@
         <w:pStyle w:val="a6"/>
         <w:numPr>
           <w:ilvl w:val="0"/>
-          <w:numId w:val="3"/>
+          <w:numId w:val="4"/>
+        </w:numPr>
+        <w:spacing w:line="240" w:lineRule="auto"/>
+        <w:ind w:leftChars="0"/>
+      </w:pPr>
+      <w:r>
+        <w:rPr>
+          <w:rFonts w:hint="eastAsia"/>
+        </w:rPr>
+        <w:t>우재남,</w:t>
+      </w:r>
+      <w:r>
+        <w:t xml:space="preserve"> </w:t>
+      </w:r>
+      <w:r>
+        <w:rPr>
+          <w:rFonts w:hint="eastAsia"/>
+        </w:rPr>
+        <w:t>이것이 우분투 리눅스다(개정판)</w:t>
+      </w:r>
+      <w:r>
+        <w:t>,</w:t>
+      </w:r>
+      <w:r>
+        <w:t xml:space="preserve"> </w:t>
+      </w:r>
+      <w:r>
+        <w:rPr>
+          <w:rFonts w:hint="eastAsia"/>
+        </w:rPr>
+        <w:t>한빛미디어,</w:t>
+      </w:r>
+      <w:r>
+        <w:t xml:space="preserve"> 2020.</w:t>
+      </w:r>
+    </w:p>
+    <w:p>
+      <w:pPr>
+        <w:pStyle w:val="a6"/>
+        <w:numPr>
+          <w:ilvl w:val="0"/>
+          <w:numId w:val="4"/>
+        </w:numPr>
+        <w:spacing w:line="240" w:lineRule="auto"/>
+        <w:ind w:leftChars="0"/>
+      </w:pPr>
+      <w:r>
+        <w:rPr>
+          <w:rFonts w:hint="eastAsia"/>
+        </w:rPr>
+        <w:t xml:space="preserve">숭실대학교 </w:t>
+      </w:r>
+      <w:r>
+        <w:t xml:space="preserve">u-SAINT, </w:t>
+      </w:r>
+      <w:hyperlink r:id="rId10" w:history="1">
+        <w:r>
+          <w:rPr>
+            <w:rStyle w:val="a7"/>
+          </w:rPr>
+          <w:t>https://saint.ssu.ac.kr/irj/portal</w:t>
+        </w:r>
+      </w:hyperlink>
+    </w:p>
+    <w:p>
+      <w:pPr>
+        <w:pStyle w:val="a6"/>
+        <w:numPr>
+          <w:ilvl w:val="0"/>
+          <w:numId w:val="4"/>
+        </w:numPr>
+        <w:spacing w:line="240" w:lineRule="auto"/>
+        <w:ind w:leftChars="0"/>
+      </w:pPr>
+      <w:r>
+        <w:rPr>
+          <w:rFonts w:hint="eastAsia"/>
+        </w:rPr>
+        <w:t>고려대 수강신청 페이지</w:t>
+      </w:r>
+      <w:r>
+        <w:rPr>
+          <w:rFonts w:hint="eastAsia"/>
+        </w:rPr>
+        <w:t>,</w:t>
+      </w:r>
+      <w:r>
+        <w:rPr>
+          <w:rFonts w:hint="eastAsia"/>
+        </w:rPr>
+        <w:t xml:space="preserve"> </w:t>
+      </w:r>
+      <w:hyperlink r:id="rId11" w:history="1">
+        <w:r>
+          <w:rPr>
+            <w:rStyle w:val="a7"/>
+            <w:rFonts w:hint="eastAsia"/>
+          </w:rPr>
+          <w:t>https://sugang.korea.ac.kr</w:t>
+        </w:r>
+      </w:hyperlink>
+    </w:p>
+    <w:p>
+      <w:pPr>
+        <w:pStyle w:val="a6"/>
+        <w:numPr>
+          <w:ilvl w:val="0"/>
+          <w:numId w:val="4"/>
+        </w:numPr>
+        <w:spacing w:line="240" w:lineRule="auto"/>
+        <w:ind w:leftChars="0"/>
+      </w:pPr>
+      <w:r>
+        <w:rPr>
+          <w:rFonts w:hint="eastAsia"/>
+        </w:rPr>
+        <w:t>국민대 수강신청 페이지</w:t>
+      </w:r>
+      <w:r>
+        <w:rPr>
+          <w:rFonts w:hint="eastAsia"/>
+        </w:rPr>
+        <w:t>,</w:t>
+      </w:r>
+      <w:r>
+        <w:rPr>
+          <w:rFonts w:hint="eastAsia"/>
+        </w:rPr>
+        <w:t xml:space="preserve"> </w:t>
+      </w:r>
+      <w:hyperlink r:id="rId12" w:history="1">
+        <w:r>
+          <w:rPr>
+            <w:rStyle w:val="a7"/>
+            <w:rFonts w:hint="eastAsia"/>
+          </w:rPr>
+          <w:t>https://sugang.kookmin.ac.kr/front/enrollment/course-catalog</w:t>
+        </w:r>
+      </w:hyperlink>
+    </w:p>
+    <w:p>
+      <w:pPr>
+        <w:pStyle w:val="a6"/>
+        <w:numPr>
+          <w:ilvl w:val="0"/>
+          <w:numId w:val="4"/>
+        </w:numPr>
+        <w:spacing w:line="240" w:lineRule="auto"/>
+        <w:ind w:leftChars="0"/>
+      </w:pPr>
+      <w:r>
+        <w:rPr>
+          <w:rFonts w:hint="eastAsia"/>
+        </w:rPr>
+        <w:t xml:space="preserve">Python 3.10.1 </w:t>
+      </w:r>
+      <w:proofErr w:type="gramStart"/>
+      <w:r>
+        <w:rPr>
+          <w:rFonts w:hint="eastAsia"/>
+        </w:rPr>
+        <w:t xml:space="preserve">documentation </w:t>
+      </w:r>
+      <w:r>
+        <w:rPr>
+          <w:rFonts w:hint="eastAsia"/>
+        </w:rPr>
+        <w:t>,</w:t>
+      </w:r>
+      <w:proofErr w:type="gramEnd"/>
+      <w:r>
+        <w:rPr>
+          <w:rFonts w:hint="eastAsia"/>
+        </w:rPr>
+        <w:t xml:space="preserve"> </w:t>
+      </w:r>
+      <w:r>
+        <w:rPr>
+          <w:rFonts w:hint="eastAsia"/>
+        </w:rPr>
+        <w:t xml:space="preserve"> </w:t>
+      </w:r>
+      <w:hyperlink r:id="rId13" w:history="1">
+        <w:r>
+          <w:rPr>
+            <w:rStyle w:val="a7"/>
+            <w:rFonts w:hint="eastAsia"/>
+          </w:rPr>
+          <w:t>https://docs.python.org/3</w:t>
+        </w:r>
+      </w:hyperlink>
+    </w:p>
+    <w:p>
+      <w:pPr>
+        <w:pStyle w:val="a6"/>
+        <w:numPr>
+          <w:ilvl w:val="0"/>
+          <w:numId w:val="4"/>
+        </w:numPr>
+        <w:spacing w:line="240" w:lineRule="auto"/>
+        <w:ind w:leftChars="0"/>
+      </w:pPr>
+      <w:r>
+        <w:rPr>
+          <w:rFonts w:hint="eastAsia"/>
+        </w:rPr>
+        <w:t>Python CSV library documentation</w:t>
+      </w:r>
+      <w:r>
+        <w:rPr>
+          <w:rFonts w:hint="eastAsia"/>
+        </w:rPr>
+        <w:t xml:space="preserve">, </w:t>
+      </w:r>
+      <w:r>
+        <w:rPr>
+          <w:rFonts w:hint="eastAsia"/>
+        </w:rPr>
+        <w:t xml:space="preserve"> </w:t>
+      </w:r>
+      <w:hyperlink r:id="rId14" w:history="1">
+        <w:r>
+          <w:rPr>
+            <w:rStyle w:val="a7"/>
+            <w:rFonts w:hint="eastAsia"/>
+          </w:rPr>
+          <w:t>https://docs.python.org/3/library/csv.html</w:t>
+        </w:r>
+      </w:hyperlink>
+    </w:p>
+    <w:p>
+      <w:pPr>
+        <w:pStyle w:val="a6"/>
+        <w:numPr>
+          <w:ilvl w:val="0"/>
+          <w:numId w:val="4"/>
+        </w:numPr>
+        <w:spacing w:line="240" w:lineRule="auto"/>
+        <w:ind w:leftChars="0"/>
+      </w:pPr>
+      <w:r>
+        <w:rPr>
+          <w:rFonts w:hint="eastAsia"/>
+        </w:rPr>
+        <w:t>Python JSON library documentation</w:t>
+      </w:r>
+      <w:r>
+        <w:rPr>
+          <w:rFonts w:hint="eastAsia"/>
+        </w:rPr>
+        <w:t xml:space="preserve">, </w:t>
+      </w:r>
+      <w:r>
+        <w:rPr>
+          <w:rFonts w:hint="eastAsia"/>
+        </w:rPr>
+        <w:t xml:space="preserve"> </w:t>
+      </w:r>
+      <w:hyperlink r:id="rId15" w:history="1">
+        <w:r>
+          <w:rPr>
+            <w:rStyle w:val="a7"/>
+            <w:rFonts w:hint="eastAsia"/>
+          </w:rPr>
+          <w:t>https://docs.python.org/3/library/json.html</w:t>
+        </w:r>
+      </w:hyperlink>
+    </w:p>
+    <w:p>
+      <w:pPr>
+        <w:pStyle w:val="a6"/>
+        <w:numPr>
+          <w:ilvl w:val="0"/>
+          <w:numId w:val="4"/>
+        </w:numPr>
+        <w:spacing w:line="240" w:lineRule="auto"/>
+        <w:ind w:leftChars="0"/>
+      </w:pPr>
+      <w:proofErr w:type="gramStart"/>
+      <w:r>
+        <w:rPr>
+          <w:rFonts w:hint="eastAsia"/>
+        </w:rPr>
+        <w:t>Pandas</w:t>
+      </w:r>
+      <w:proofErr w:type="gramEnd"/>
+      <w:r>
+        <w:rPr>
+          <w:rFonts w:hint="eastAsia"/>
+        </w:rPr>
+        <w:t xml:space="preserve"> documentation</w:t>
+      </w:r>
+      <w:r>
+        <w:rPr>
+          <w:rFonts w:hint="eastAsia"/>
+        </w:rPr>
+        <w:t xml:space="preserve">, </w:t>
+      </w:r>
+      <w:r>
+        <w:rPr>
+          <w:rFonts w:hint="eastAsia"/>
+        </w:rPr>
+        <w:t xml:space="preserve"> </w:t>
+      </w:r>
+      <w:hyperlink r:id="rId16" w:history="1">
+        <w:r>
+          <w:rPr>
+            <w:rStyle w:val="a7"/>
+            <w:rFonts w:hint="eastAsia"/>
+          </w:rPr>
+          <w:t>https://pandas.pydata.org/docs</w:t>
+        </w:r>
+      </w:hyperlink>
+    </w:p>
+    <w:p>
+      <w:pPr>
+        <w:pStyle w:val="a6"/>
+        <w:numPr>
+          <w:ilvl w:val="0"/>
+          <w:numId w:val="4"/>
+        </w:numPr>
+        <w:spacing w:line="240" w:lineRule="auto"/>
+        <w:ind w:leftChars="0"/>
+      </w:pPr>
+      <w:r>
+        <w:rPr>
+          <w:rFonts w:hint="eastAsia"/>
+        </w:rPr>
+        <w:t>regular expressions 101</w:t>
+      </w:r>
+      <w:r>
+        <w:rPr>
+          <w:rFonts w:hint="eastAsia"/>
+        </w:rPr>
+        <w:t xml:space="preserve">, </w:t>
+      </w:r>
+      <w:r>
+        <w:rPr>
+          <w:rFonts w:hint="eastAsia"/>
+        </w:rPr>
+        <w:t xml:space="preserve"> </w:t>
+      </w:r>
+      <w:hyperlink r:id="rId17" w:history="1">
+        <w:r>
+          <w:rPr>
+            <w:rStyle w:val="a7"/>
+            <w:rFonts w:hint="eastAsia"/>
+          </w:rPr>
+          <w:t>https://regex101.com</w:t>
+        </w:r>
+      </w:hyperlink>
+    </w:p>
+    <w:p>
+      <w:pPr>
+        <w:pStyle w:val="a6"/>
+        <w:numPr>
+          <w:ilvl w:val="0"/>
+          <w:numId w:val="4"/>
+        </w:numPr>
+        <w:spacing w:line="240" w:lineRule="auto"/>
+        <w:ind w:leftChars="0"/>
+      </w:pPr>
+      <w:r>
+        <w:rPr>
+          <w:rFonts w:hint="eastAsia"/>
+        </w:rPr>
+        <w:t>점프 투 파이썬 07-2 정규 표현식 시작하기</w:t>
+      </w:r>
+      <w:r>
+        <w:rPr>
+          <w:rFonts w:hint="eastAsia"/>
+        </w:rPr>
+        <w:t xml:space="preserve">, </w:t>
+      </w:r>
+      <w:r>
+        <w:rPr>
+          <w:rFonts w:hint="eastAsia"/>
+        </w:rPr>
+        <w:t xml:space="preserve"> </w:t>
+      </w:r>
+      <w:hyperlink r:id="rId18" w:history="1">
+        <w:r>
+          <w:rPr>
+            <w:rStyle w:val="a7"/>
+            <w:rFonts w:hint="eastAsia"/>
+          </w:rPr>
+          <w:t>https://wikidocs.net/4308</w:t>
+        </w:r>
+      </w:hyperlink>
+    </w:p>
+    <w:p>
+      <w:pPr>
+        <w:pStyle w:val="a6"/>
+        <w:numPr>
+          <w:ilvl w:val="0"/>
+          <w:numId w:val="4"/>
+        </w:numPr>
+        <w:spacing w:line="240" w:lineRule="auto"/>
+        <w:ind w:leftChars="0"/>
+      </w:pPr>
+      <w:r>
+        <w:rPr>
+          <w:rFonts w:hint="eastAsia"/>
+        </w:rPr>
+        <w:t>[Python 문법] 정규표현식 (Regular Expressions)</w:t>
+      </w:r>
+      <w:r>
+        <w:rPr>
+          <w:rFonts w:hint="eastAsia"/>
+        </w:rPr>
+        <w:t>,</w:t>
+      </w:r>
+      <w:r>
+        <w:rPr>
+          <w:rFonts w:hint="eastAsia"/>
+        </w:rPr>
+        <w:t xml:space="preserve"> </w:t>
+      </w:r>
+      <w:hyperlink r:id="rId19" w:history="1">
+        <w:r>
+          <w:rPr>
+            <w:rStyle w:val="a7"/>
+            <w:rFonts w:hint="eastAsia"/>
+          </w:rPr>
+          <w:t>https://nachwon.github.io/regular-expressions</w:t>
+        </w:r>
+      </w:hyperlink>
+    </w:p>
+    <w:p>
+      <w:pPr>
+        <w:pStyle w:val="a6"/>
+        <w:numPr>
+          <w:ilvl w:val="0"/>
+          <w:numId w:val="4"/>
         </w:numPr>
         <w:ind w:leftChars="0"/>
       </w:pPr>
-      <w:proofErr w:type="spellStart"/>
-      <w:r>
-        <w:rPr>
-          <w:rFonts w:hint="eastAsia"/>
-        </w:rPr>
-        <w:t>우재남</w:t>
-      </w:r>
-      <w:proofErr w:type="spellEnd"/>
-      <w:r>
-        <w:rPr>
-          <w:rFonts w:hint="eastAsia"/>
-        </w:rPr>
+      <w:r>
+        <w:rPr>
+          <w:rFonts w:hint="eastAsia"/>
+        </w:rPr>
+        <w:t xml:space="preserve">XD </w:t>
+      </w:r>
+      <w:r>
+        <w:t>UI</w:t>
+      </w:r>
+      <w:r>
+        <w:rPr>
+          <w:rFonts w:hint="eastAsia"/>
+        </w:rPr>
+        <w:t xml:space="preserve"> </w:t>
+      </w:r>
+      <w:r>
+        <w:t>K</w:t>
+      </w:r>
+      <w:r>
+        <w:rPr>
+          <w:rFonts w:hint="eastAsia"/>
+        </w:rPr>
+        <w:t>it</w:t>
+      </w:r>
+      <w:r>
         <w:t>,</w:t>
       </w:r>
       <w:r>
+        <w:rPr>
+          <w:rFonts w:hint="eastAsia"/>
+        </w:rPr>
         <w:t xml:space="preserve"> </w:t>
       </w:r>
-      <w:r>
-        <w:rPr>
-          <w:rFonts w:hint="eastAsia"/>
-          <w:i/>
-          <w:iCs/>
-        </w:rPr>
-        <w:t>이것이 우분투 리눅스다(개정판)</w:t>
-      </w:r>
-      <w:r>
+      <w:hyperlink r:id="rId20" w:history="1">
+        <w:r>
+          <w:rPr>
+            <w:rStyle w:val="a7"/>
+            <w:rFonts w:hint="eastAsia"/>
+          </w:rPr>
+          <w:t>https://assets.adobe.com/public/595fabd0-da61-49bb-6117-729c5405d84b</w:t>
+        </w:r>
+      </w:hyperlink>
+    </w:p>
+    <w:p>
+      <w:pPr>
+        <w:pStyle w:val="a6"/>
+        <w:numPr>
+          <w:ilvl w:val="0"/>
+          <w:numId w:val="4"/>
+        </w:numPr>
+        <w:ind w:leftChars="0"/>
+      </w:pPr>
+      <w:r>
+        <w:t>T</w:t>
+      </w:r>
+      <w:r>
+        <w:rPr>
+          <w:rFonts w:hint="eastAsia"/>
+        </w:rPr>
+        <w:t xml:space="preserve">ab </w:t>
+      </w:r>
+      <w:r>
+        <w:t>C</w:t>
+      </w:r>
+      <w:r>
+        <w:rPr>
+          <w:rFonts w:hint="eastAsia"/>
+        </w:rPr>
+        <w:t>omponent</w:t>
+      </w:r>
+      <w:r>
+        <w:t>,</w:t>
+      </w:r>
+      <w:r>
+        <w:rPr>
+          <w:rFonts w:hint="eastAsia"/>
+        </w:rPr>
+        <w:t xml:space="preserve"> </w:t>
+      </w:r>
+      <w:hyperlink r:id="rId21" w:history="1">
+        <w:r>
+          <w:rPr>
+            <w:rStyle w:val="a7"/>
+            <w:rFonts w:hint="eastAsia"/>
+          </w:rPr>
+          <w:t>https://bootstrap-vue.org/docs/components/tabs</w:t>
+        </w:r>
+      </w:hyperlink>
+    </w:p>
+    <w:p>
+      <w:pPr>
+        <w:pStyle w:val="a6"/>
+        <w:numPr>
+          <w:ilvl w:val="0"/>
+          <w:numId w:val="4"/>
+        </w:numPr>
+        <w:ind w:leftChars="0"/>
+      </w:pPr>
+      <w:r>
+        <w:t>I</w:t>
+      </w:r>
+      <w:r>
+        <w:rPr>
+          <w:rFonts w:hint="eastAsia"/>
+        </w:rPr>
+        <w:t xml:space="preserve">con </w:t>
+      </w:r>
+      <w:r>
+        <w:t>H</w:t>
+      </w:r>
+      <w:r>
+        <w:rPr>
+          <w:rFonts w:hint="eastAsia"/>
+        </w:rPr>
+        <w:t>over</w:t>
+      </w:r>
+      <w:r>
+        <w:t>,</w:t>
+      </w:r>
+      <w:r>
+        <w:rPr>
+          <w:rFonts w:hint="eastAsia"/>
+        </w:rPr>
+        <w:t xml:space="preserve"> </w:t>
+      </w:r>
+      <w:hyperlink r:id="rId22" w:history="1">
+        <w:r>
+          <w:rPr>
+            <w:rStyle w:val="a7"/>
+            <w:rFonts w:hint="eastAsia"/>
+          </w:rPr>
+          <w:t>https://developer.mozilla.org/ko/docs/Web/CSS/:hover</w:t>
+        </w:r>
+      </w:hyperlink>
+    </w:p>
+    <w:p>
+      <w:pPr>
+        <w:pStyle w:val="a6"/>
+        <w:numPr>
+          <w:ilvl w:val="0"/>
+          <w:numId w:val="4"/>
+        </w:numPr>
+        <w:ind w:leftChars="0"/>
+      </w:pPr>
+      <w:r>
+        <w:t>M</w:t>
+      </w:r>
+      <w:r>
+        <w:rPr>
+          <w:rFonts w:hint="eastAsia"/>
+        </w:rPr>
+        <w:t xml:space="preserve">ultilevel </w:t>
+      </w:r>
+      <w:r>
+        <w:t>A</w:t>
+      </w:r>
+      <w:r>
+        <w:rPr>
+          <w:rFonts w:hint="eastAsia"/>
+        </w:rPr>
+        <w:t>ccordion</w:t>
+      </w:r>
+      <w:r>
+        <w:t>,</w:t>
+      </w:r>
+      <w:r>
+        <w:rPr>
+          <w:rFonts w:hint="eastAsia"/>
+        </w:rPr>
+        <w:t xml:space="preserve"> </w:t>
+      </w:r>
+      <w:hyperlink r:id="rId23" w:history="1">
+        <w:r>
+          <w:rPr>
+            <w:rStyle w:val="a7"/>
+            <w:rFonts w:hint="eastAsia"/>
+          </w:rPr>
+          <w:t>https://codepen.io/kolya/pen/gOwOjmO</w:t>
+        </w:r>
+      </w:hyperlink>
+    </w:p>
+    <w:p>
+      <w:pPr>
+        <w:pStyle w:val="a6"/>
+        <w:numPr>
+          <w:ilvl w:val="0"/>
+          <w:numId w:val="4"/>
+        </w:numPr>
+        <w:ind w:leftChars="0"/>
+      </w:pPr>
+      <w:r>
+        <w:t>V</w:t>
+      </w:r>
+      <w:r>
+        <w:rPr>
+          <w:rFonts w:hint="eastAsia"/>
+        </w:rPr>
+        <w:t xml:space="preserve">ue </w:t>
+      </w:r>
+      <w:r>
+        <w:t>R</w:t>
+      </w:r>
+      <w:r>
+        <w:rPr>
+          <w:rFonts w:hint="eastAsia"/>
+        </w:rPr>
+        <w:t>outer</w:t>
+      </w:r>
+      <w:r>
+        <w:t>,</w:t>
+      </w:r>
+      <w:r>
+        <w:rPr>
+          <w:rFonts w:hint="eastAsia"/>
+        </w:rPr>
+        <w:t xml:space="preserve"> </w:t>
+      </w:r>
+      <w:hyperlink r:id="rId24" w:history="1">
+        <w:r>
+          <w:rPr>
+            <w:rStyle w:val="a7"/>
+            <w:rFonts w:hint="eastAsia"/>
+          </w:rPr>
+          <w:t>https://www.youtube.com/watch?v=PQRozQ5fGKo</w:t>
+        </w:r>
+      </w:hyperlink>
+    </w:p>
+    <w:p>
+      <w:pPr>
+        <w:numPr>
+          <w:ilvl w:val="0"/>
+          <w:numId w:val="4"/>
+        </w:numPr>
+      </w:pPr>
+      <w:r>
+        <w:rPr>
+          <w:rFonts w:hint="eastAsia"/>
+        </w:rPr>
+        <w:t>MySQL 외부 접속</w:t>
+      </w:r>
+      <w:r>
+        <w:rPr>
+          <w:rFonts w:hint="eastAsia"/>
+        </w:rPr>
+        <w:t>,</w:t>
+      </w:r>
+      <w:r>
+        <w:rPr>
+          <w:rFonts w:hint="eastAsia"/>
+        </w:rPr>
+        <w:t xml:space="preserve"> </w:t>
+      </w:r>
+      <w:hyperlink r:id="rId25" w:history="1">
+        <w:r>
+          <w:rPr>
+            <w:rStyle w:val="a7"/>
+            <w:rFonts w:hint="eastAsia"/>
+          </w:rPr>
+          <w:t>https://pythonblog.co.kr/blog/8/</w:t>
+        </w:r>
+      </w:hyperlink>
+    </w:p>
+    <w:p>
+      <w:pPr>
+        <w:numPr>
+          <w:ilvl w:val="0"/>
+          <w:numId w:val="4"/>
+        </w:numPr>
+      </w:pPr>
+      <w:r>
+        <w:rPr>
+          <w:rFonts w:hint="eastAsia"/>
+        </w:rPr>
+        <w:t>도메인 할당</w:t>
+      </w:r>
+      <w:r>
+        <w:rPr>
+          <w:rFonts w:hint="eastAsia"/>
+        </w:rPr>
         <w:t xml:space="preserve">, </w:t>
       </w:r>
-      <w:proofErr w:type="spellStart"/>
-      <w:r>
-        <w:rPr>
-          <w:rFonts w:hint="eastAsia"/>
-        </w:rPr>
-        <w:t>한빛미디어</w:t>
-      </w:r>
-      <w:proofErr w:type="spellEnd"/>
+      <w:hyperlink r:id="rId26" w:history="1">
+        <w:r>
+          <w:rPr>
+            <w:rStyle w:val="a7"/>
+            <w:rFonts w:hint="eastAsia"/>
+          </w:rPr>
+          <w:t>https://blog.lael.be/post/6070</w:t>
+        </w:r>
+      </w:hyperlink>
+    </w:p>
+    <w:p>
+      <w:pPr>
+        <w:numPr>
+          <w:ilvl w:val="0"/>
+          <w:numId w:val="4"/>
+        </w:numPr>
+      </w:pPr>
+      <w:r>
+        <w:rPr>
+          <w:rFonts w:hint="eastAsia"/>
+        </w:rPr>
+        <w:t>우분투 웹서버 세팅</w:t>
+      </w:r>
       <w:r>
         <w:rPr>
           <w:rFonts w:hint="eastAsia"/>
@@ -2003,8 +2678,283 @@
         <w:t>,</w:t>
       </w:r>
       <w:r>
-        <w:t xml:space="preserve"> 2020.</w:t>
-      </w:r>
+        <w:rPr>
+          <w:rFonts w:hint="eastAsia"/>
+        </w:rPr>
+        <w:t xml:space="preserve"> </w:t>
+      </w:r>
+      <w:hyperlink r:id="rId27" w:history="1">
+        <w:r>
+          <w:rPr>
+            <w:rStyle w:val="a7"/>
+            <w:rFonts w:hint="eastAsia"/>
+          </w:rPr>
+          <w:t>https://blog.lael.be/post/73</w:t>
+        </w:r>
+      </w:hyperlink>
+    </w:p>
+    <w:p>
+      <w:pPr>
+        <w:numPr>
+          <w:ilvl w:val="0"/>
+          <w:numId w:val="4"/>
+        </w:numPr>
+      </w:pPr>
+      <w:r>
+        <w:t>A</w:t>
+      </w:r>
+      <w:r>
+        <w:t xml:space="preserve"> </w:t>
+      </w:r>
+      <w:r>
+        <w:t>Apache2 서버를 nginx로 교체</w:t>
+      </w:r>
+      <w:r>
+        <w:t>,</w:t>
+      </w:r>
+      <w:r>
+        <w:t xml:space="preserve"> </w:t>
+      </w:r>
+      <w:hyperlink r:id="rId28" w:history="1">
+        <w:r>
+          <w:rPr>
+            <w:rStyle w:val="a7"/>
+          </w:rPr>
+          <w:t>https://marshall-ku.com/web/tips/apache2-서버를-nginx로-교체하기</w:t>
+        </w:r>
+      </w:hyperlink>
+    </w:p>
+    <w:p>
+      <w:pPr>
+        <w:numPr>
+          <w:ilvl w:val="0"/>
+          <w:numId w:val="4"/>
+        </w:numPr>
+      </w:pPr>
+      <w:r>
+        <w:t>U</w:t>
+      </w:r>
+      <w:r>
+        <w:rPr>
+          <w:rFonts w:hint="eastAsia"/>
+        </w:rPr>
+        <w:t>buntu에 nginx 설치하고 vue.js 설치</w:t>
+      </w:r>
+      <w:r>
+        <w:rPr>
+          <w:rFonts w:hint="eastAsia"/>
+        </w:rPr>
+        <w:t>,</w:t>
+      </w:r>
+      <w:r>
+        <w:rPr>
+          <w:rFonts w:hint="eastAsia"/>
+        </w:rPr>
+        <w:t xml:space="preserve"> </w:t>
+      </w:r>
+      <w:hyperlink r:id="rId29" w:history="1">
+        <w:r>
+          <w:rPr>
+            <w:rStyle w:val="a7"/>
+            <w:rFonts w:hint="eastAsia"/>
+          </w:rPr>
+          <w:t>https://hplayground.tistory.com/105</w:t>
+        </w:r>
+      </w:hyperlink>
+    </w:p>
+    <w:p>
+      <w:pPr>
+        <w:numPr>
+          <w:ilvl w:val="0"/>
+          <w:numId w:val="4"/>
+        </w:numPr>
+      </w:pPr>
+      <w:r>
+        <w:rPr>
+          <w:rFonts w:hint="eastAsia"/>
+        </w:rPr>
+        <w:t>LINUX 사용중인 포트, 프로세스 확인</w:t>
+      </w:r>
+      <w:r>
+        <w:rPr>
+          <w:rFonts w:hint="eastAsia"/>
+        </w:rPr>
+        <w:t>,</w:t>
+      </w:r>
+      <w:r>
+        <w:rPr>
+          <w:rFonts w:hint="eastAsia"/>
+        </w:rPr>
+        <w:t xml:space="preserve"> </w:t>
+      </w:r>
+      <w:hyperlink r:id="rId30" w:history="1">
+        <w:r>
+          <w:rPr>
+            <w:rStyle w:val="a7"/>
+            <w:rFonts w:hint="eastAsia"/>
+          </w:rPr>
+          <w:t>https://kugancity.tistory.com/entry/리눅스-포트-사용중인-프로세스-확인-방법</w:t>
+        </w:r>
+      </w:hyperlink>
+    </w:p>
+    <w:p>
+      <w:pPr>
+        <w:numPr>
+          <w:ilvl w:val="0"/>
+          <w:numId w:val="4"/>
+        </w:numPr>
+      </w:pPr>
+      <w:r>
+        <w:rPr>
+          <w:rFonts w:hint="eastAsia"/>
+        </w:rPr>
+        <w:t>LINUX 서비스 목록 확인, 서비스 명령어</w:t>
+      </w:r>
+      <w:r>
+        <w:rPr>
+          <w:rFonts w:hint="eastAsia"/>
+        </w:rPr>
+        <w:t>,</w:t>
+      </w:r>
+      <w:r>
+        <w:rPr>
+          <w:rFonts w:hint="eastAsia"/>
+        </w:rPr>
+        <w:t xml:space="preserve"> </w:t>
+      </w:r>
+      <w:hyperlink r:id="rId31" w:history="1">
+        <w:r>
+          <w:rPr>
+            <w:rStyle w:val="a7"/>
+            <w:rFonts w:hint="eastAsia"/>
+          </w:rPr>
+          <w:t>https://fabxoe.tistory.com/130</w:t>
+        </w:r>
+      </w:hyperlink>
+    </w:p>
+    <w:p>
+      <w:pPr>
+        <w:numPr>
+          <w:ilvl w:val="0"/>
+          <w:numId w:val="4"/>
+        </w:numPr>
+      </w:pPr>
+      <w:r>
+        <w:rPr>
+          <w:rFonts w:hint="eastAsia"/>
+        </w:rPr>
+        <w:lastRenderedPageBreak/>
+        <w:t>Vue.js Invalid host header 오류</w:t>
+      </w:r>
+      <w:r>
+        <w:rPr>
+          <w:rFonts w:hint="eastAsia"/>
+        </w:rPr>
+        <w:t xml:space="preserve">, </w:t>
+      </w:r>
+      <w:hyperlink r:id="rId32" w:history="1">
+        <w:r>
+          <w:rPr>
+            <w:rStyle w:val="a7"/>
+            <w:rFonts w:hint="eastAsia"/>
+          </w:rPr>
+          <w:t>https://cubenuri.tistory.com/409</w:t>
+        </w:r>
+      </w:hyperlink>
+    </w:p>
+    <w:p>
+      <w:pPr>
+        <w:numPr>
+          <w:ilvl w:val="0"/>
+          <w:numId w:val="4"/>
+        </w:numPr>
+      </w:pPr>
+      <w:r>
+        <w:rPr>
+          <w:rFonts w:hint="eastAsia"/>
+        </w:rPr>
+        <w:t>Oracle Cloud 포트 열고 관리하기</w:t>
+      </w:r>
+      <w:r>
+        <w:rPr>
+          <w:rFonts w:hint="eastAsia"/>
+        </w:rPr>
+        <w:t xml:space="preserve">, </w:t>
+      </w:r>
+      <w:hyperlink r:id="rId33" w:history="1">
+        <w:r>
+          <w:rPr>
+            <w:rStyle w:val="a7"/>
+            <w:rFonts w:hint="eastAsia"/>
+          </w:rPr>
+          <w:t>https://kibua20.tistory.com/124</w:t>
+        </w:r>
+      </w:hyperlink>
+    </w:p>
+    <w:p>
+      <w:pPr>
+        <w:numPr>
+          <w:ilvl w:val="0"/>
+          <w:numId w:val="4"/>
+        </w:numPr>
+      </w:pPr>
+      <w:r>
+        <w:rPr>
+          <w:rFonts w:hint="eastAsia"/>
+        </w:rPr>
+        <w:t>Dockerfile</w:t>
+      </w:r>
+      <w:proofErr w:type="gramStart"/>
+      <w:r>
+        <w:rPr>
+          <w:rFonts w:hint="eastAsia"/>
+        </w:rPr>
+        <w:t>, .dockerignore</w:t>
+      </w:r>
+      <w:proofErr w:type="gramEnd"/>
+      <w:r>
+        <w:t xml:space="preserve">, </w:t>
+      </w:r>
+      <w:r>
+        <w:br/>
+      </w:r>
+      <w:hyperlink r:id="rId34" w:history="1">
+        <w:r>
+          <w:rPr>
+            <w:rStyle w:val="a7"/>
+            <w:rFonts w:hint="eastAsia"/>
+          </w:rPr>
+          <w:t>https://docs.docker.com/engine/reference/builder/#dockerignore-file</w:t>
+        </w:r>
+      </w:hyperlink>
+    </w:p>
+    <w:p>
+      <w:pPr>
+        <w:numPr>
+          <w:ilvl w:val="0"/>
+          <w:numId w:val="4"/>
+        </w:numPr>
+      </w:pPr>
+      <w:r>
+        <w:t>D</w:t>
+      </w:r>
+      <w:r>
+        <w:t>ocker image 변경,</w:t>
+      </w:r>
+      <w:r>
+        <w:t xml:space="preserve"> </w:t>
+      </w:r>
+      <w:r>
+        <w:t xml:space="preserve">저장: </w:t>
+      </w:r>
+      <w:hyperlink r:id="rId35" w:history="1">
+        <w:r>
+          <w:rPr>
+            <w:rStyle w:val="a7"/>
+          </w:rPr>
+          <w:t>https://losskatsu.github.io/it-infra/docker03/#도커docker3-이미지-변경-후-저장commit</w:t>
+        </w:r>
+      </w:hyperlink>
     </w:p>
     <w:p/>
     <w:p>
@@ -2029,10 +2979,17 @@
       <w:r>
         <w:rPr>
           <w:rFonts w:hint="eastAsia"/>
-          <w:i/>
-          <w:iCs/>
-        </w:rPr>
-        <w:t>제목</w:t>
+        </w:rPr>
+        <w:t>제목,</w:t>
+      </w:r>
+      <w:r>
+        <w:t xml:space="preserve"> </w:t>
+      </w:r>
+      <w:r>
+        <w:rPr>
+          <w:rFonts w:hint="eastAsia"/>
+        </w:rPr>
+        <w:t>출판사</w:t>
       </w:r>
       <w:r>
         <w:rPr>
@@ -2047,24 +3004,7 @@
         <w:rPr>
           <w:rFonts w:hint="eastAsia"/>
         </w:rPr>
-        <w:t>출판사,</w:t>
-      </w:r>
-      <w:r>
-        <w:t xml:space="preserve"> </w:t>
-      </w:r>
-      <w:proofErr w:type="spellStart"/>
-      <w:r>
-        <w:rPr>
-          <w:rFonts w:hint="eastAsia"/>
-        </w:rPr>
-        <w:t>출판년도</w:t>
-      </w:r>
-      <w:proofErr w:type="spellEnd"/>
-      <w:r>
-        <w:rPr>
-          <w:rFonts w:hint="eastAsia"/>
-        </w:rPr>
-        <w:t>.</w:t>
+        <w:t>출판년도.</w:t>
       </w:r>
     </w:p>
     <w:p>
@@ -2122,7 +3062,7 @@
     </w:p>
     <w:p/>
     <w:sectPr>
-      <w:headerReference w:type="default" r:id="rId9"/>
+      <w:headerReference w:type="default" r:id="rId36"/>
       <w:pgSz w:w="11906" w:h="16838"/>
       <w:pgMar w:top="1701" w:right="1440" w:bottom="1440" w:left="1440" w:header="851" w:footer="992" w:gutter="0"/>
       <w:cols w:space="720"/>
@@ -2350,6 +3290,95 @@
     </w:lvl>
   </w:abstractNum>
   <w:abstractNum w:abstractNumId="1" w15:restartNumberingAfterBreak="0">
+    <w:nsid w:val="51DC21C5"/>
+    <w:multiLevelType w:val="hybridMultilevel"/>
+    <w:tmpl w:val="DACA3A86"/>
+    <w:lvl w:ilvl="0" w:tplc="FFFFFFFF">
+      <w:start w:val="1"/>
+      <w:numFmt w:val="decimal"/>
+      <w:lvlText w:val="[%1]"/>
+      <w:lvlJc w:val="left"/>
+      <w:pPr>
+        <w:ind w:left="800" w:hanging="400"/>
+      </w:pPr>
+      <w:rPr>
+        <w:rFonts w:hint="eastAsia"/>
+      </w:rPr>
+    </w:lvl>
+    <w:lvl w:ilvl="1" w:tplc="FFFFFFFF" w:tentative="1">
+      <w:start w:val="1"/>
+      <w:numFmt w:val="upperLetter"/>
+      <w:lvlText w:val="%2."/>
+      <w:lvlJc w:val="left"/>
+      <w:pPr>
+        <w:ind w:left="1200" w:hanging="400"/>
+      </w:pPr>
+    </w:lvl>
+    <w:lvl w:ilvl="2" w:tplc="FFFFFFFF" w:tentative="1">
+      <w:start w:val="1"/>
+      <w:numFmt w:val="lowerRoman"/>
+      <w:lvlText w:val="%3."/>
+      <w:lvlJc w:val="right"/>
+      <w:pPr>
+        <w:ind w:left="1600" w:hanging="400"/>
+      </w:pPr>
+    </w:lvl>
+    <w:lvl w:ilvl="3" w:tplc="FFFFFFFF" w:tentative="1">
+      <w:start w:val="1"/>
+      <w:numFmt w:val="decimal"/>
+      <w:lvlText w:val="%4."/>
+      <w:lvlJc w:val="left"/>
+      <w:pPr>
+        <w:ind w:left="2000" w:hanging="400"/>
+      </w:pPr>
+    </w:lvl>
+    <w:lvl w:ilvl="4" w:tplc="FFFFFFFF" w:tentative="1">
+      <w:start w:val="1"/>
+      <w:numFmt w:val="upperLetter"/>
+      <w:lvlText w:val="%5."/>
+      <w:lvlJc w:val="left"/>
+      <w:pPr>
+        <w:ind w:left="2400" w:hanging="400"/>
+      </w:pPr>
+    </w:lvl>
+    <w:lvl w:ilvl="5" w:tplc="FFFFFFFF" w:tentative="1">
+      <w:start w:val="1"/>
+      <w:numFmt w:val="lowerRoman"/>
+      <w:lvlText w:val="%6."/>
+      <w:lvlJc w:val="right"/>
+      <w:pPr>
+        <w:ind w:left="2800" w:hanging="400"/>
+      </w:pPr>
+    </w:lvl>
+    <w:lvl w:ilvl="6" w:tplc="FFFFFFFF" w:tentative="1">
+      <w:start w:val="1"/>
+      <w:numFmt w:val="decimal"/>
+      <w:lvlText w:val="%7."/>
+      <w:lvlJc w:val="left"/>
+      <w:pPr>
+        <w:ind w:left="3200" w:hanging="400"/>
+      </w:pPr>
+    </w:lvl>
+    <w:lvl w:ilvl="7" w:tplc="FFFFFFFF" w:tentative="1">
+      <w:start w:val="1"/>
+      <w:numFmt w:val="upperLetter"/>
+      <w:lvlText w:val="%8."/>
+      <w:lvlJc w:val="left"/>
+      <w:pPr>
+        <w:ind w:left="3600" w:hanging="400"/>
+      </w:pPr>
+    </w:lvl>
+    <w:lvl w:ilvl="8" w:tplc="FFFFFFFF" w:tentative="1">
+      <w:start w:val="1"/>
+      <w:numFmt w:val="lowerRoman"/>
+      <w:lvlText w:val="%9."/>
+      <w:lvlJc w:val="right"/>
+      <w:pPr>
+        <w:ind w:left="4000" w:hanging="400"/>
+      </w:pPr>
+    </w:lvl>
+  </w:abstractNum>
+  <w:abstractNum w:abstractNumId="2" w15:restartNumberingAfterBreak="0">
     <w:nsid w:val="63700215"/>
     <w:multiLevelType w:val="hybridMultilevel"/>
     <w:tmpl w:val="ABBE1D36"/>
@@ -2438,7 +3467,7 @@
       </w:pPr>
     </w:lvl>
   </w:abstractNum>
-  <w:abstractNum w:abstractNumId="2" w15:restartNumberingAfterBreak="0">
+  <w:abstractNum w:abstractNumId="3" w15:restartNumberingAfterBreak="0">
     <w:nsid w:val="65C33576"/>
     <w:multiLevelType w:val="hybridMultilevel"/>
     <w:tmpl w:val="C12655F0"/>
@@ -2528,13 +3557,16 @@
     </w:lvl>
   </w:abstractNum>
   <w:num w:numId="1">
-    <w:abstractNumId w:val="1"/>
+    <w:abstractNumId w:val="2"/>
   </w:num>
   <w:num w:numId="2">
-    <w:abstractNumId w:val="2"/>
+    <w:abstractNumId w:val="3"/>
   </w:num>
   <w:num w:numId="3">
     <w:abstractNumId w:val="0"/>
+  </w:num>
+  <w:num w:numId="4">
+    <w:abstractNumId w:val="1"/>
   </w:num>
 </w:numbering>
 </file>
@@ -3252,4 +4284,16 @@
   <a:objectDefaults/>
   <a:extraClrSchemeLst/>
 </a:theme>
+</file>
+
+<file path=customXml/item1.xml><?xml version="1.0" encoding="utf-8"?>
+<b:Sources xmlns:b="http://schemas.openxmlformats.org/officeDocument/2006/bibliography" xmlns="http://schemas.openxmlformats.org/officeDocument/2006/bibliography" SelectedStyle="\APASixthEditionOfficeOnline.xsl" StyleName="APA" Version="6"/>
+</file>
+
+<file path=customXml/itemProps1.xml><?xml version="1.0" encoding="utf-8"?>
+<ds:datastoreItem xmlns:ds="http://schemas.openxmlformats.org/officeDocument/2006/customXml" ds:itemID="{82C2CC09-B0D6-46B3-B27D-61CB33963999}">
+  <ds:schemaRefs>
+    <ds:schemaRef ds:uri="http://schemas.openxmlformats.org/officeDocument/2006/bibliography"/>
+  </ds:schemaRefs>
+</ds:datastoreItem>
 </file>
</xml_diff>

<commit_message>
Update system structure image on report docx
</commit_message>
<xml_diff>
--- a/doc/[나반 2팀] SSU Nice Lecture Timetable.docx
+++ b/doc/[나반 2팀] SSU Nice Lecture Timetable.docx
@@ -206,17 +206,11 @@
           </w:p>
           <w:p>
             <w:pPr>
+              <w:ind w:firstLineChars="100" w:firstLine="188"/>
               <w:rPr>
                 <w:rFonts w:ascii="나눔스퀘어 Bold" w:eastAsia="나눔스퀘어 Bold" w:hAnsi="나눔스퀘어 Bold"/>
               </w:rPr>
             </w:pPr>
-            <w:r>
-              <w:rPr>
-                <w:rFonts w:ascii="나눔스퀘어 Bold" w:eastAsia="나눔스퀘어 Bold" w:hAnsi="나눔스퀘어 Bold" w:hint="eastAsia"/>
-                <w:color w:val="0000FF"/>
-              </w:rPr>
-              <w:t xml:space="preserve">- </w:t>
-            </w:r>
             <w:r>
               <w:rPr>
                 <w:rFonts w:ascii="나눔스퀘어 Bold" w:eastAsia="나눔스퀘어 Bold" w:hAnsi="나눔스퀘어 Bold" w:hint="eastAsia"/>
@@ -262,22 +256,11 @@
           </w:p>
           <w:p>
             <w:pPr>
+              <w:ind w:firstLineChars="100" w:firstLine="188"/>
               <w:rPr>
                 <w:rFonts w:ascii="나눔스퀘어 Bold" w:eastAsia="나눔스퀘어 Bold" w:hAnsi="나눔스퀘어 Bold"/>
               </w:rPr>
             </w:pPr>
-            <w:r>
-              <w:rPr>
-                <w:rFonts w:ascii="나눔스퀘어 Bold" w:eastAsia="나눔스퀘어 Bold" w:hAnsi="나눔스퀘어 Bold" w:hint="eastAsia"/>
-              </w:rPr>
-              <w:t>-</w:t>
-            </w:r>
-            <w:r>
-              <w:rPr>
-                <w:rFonts w:ascii="나눔스퀘어 Bold" w:eastAsia="나눔스퀘어 Bold" w:hAnsi="나눔스퀘어 Bold"/>
-              </w:rPr>
-              <w:t xml:space="preserve"> </w:t>
-            </w:r>
             <w:r>
               <w:rPr>
                 <w:rFonts w:ascii="나눔스퀘어 Bold" w:eastAsia="나눔스퀘어 Bold" w:hAnsi="나눔스퀘어 Bold" w:hint="eastAsia"/>
@@ -293,23 +276,12 @@
           </w:p>
           <w:p>
             <w:pPr>
+              <w:ind w:firstLineChars="100" w:firstLine="188"/>
               <w:rPr>
                 <w:rFonts w:ascii="나눔스퀘어 Bold" w:eastAsia="나눔스퀘어 Bold" w:hAnsi="나눔스퀘어 Bold"/>
                 <w:color w:val="0000FF"/>
               </w:rPr>
             </w:pPr>
-            <w:r>
-              <w:rPr>
-                <w:rFonts w:ascii="나눔스퀘어 Bold" w:eastAsia="나눔스퀘어 Bold" w:hAnsi="나눔스퀘어 Bold" w:hint="eastAsia"/>
-              </w:rPr>
-              <w:t>-</w:t>
-            </w:r>
-            <w:r>
-              <w:rPr>
-                <w:rFonts w:ascii="나눔스퀘어 Bold" w:eastAsia="나눔스퀘어 Bold" w:hAnsi="나눔스퀘어 Bold"/>
-              </w:rPr>
-              <w:t xml:space="preserve"> </w:t>
-            </w:r>
             <w:r>
               <w:rPr>
                 <w:rFonts w:ascii="나눔스퀘어 Bold" w:eastAsia="나눔스퀘어 Bold" w:hAnsi="나눔스퀘어 Bold" w:hint="eastAsia"/>
@@ -349,10 +321,77 @@
           </w:p>
           <w:p>
             <w:pPr>
+              <w:ind w:firstLineChars="100" w:firstLine="188"/>
               <w:rPr>
                 <w:rFonts w:ascii="나눔스퀘어 Bold" w:eastAsia="나눔스퀘어 Bold" w:hAnsi="나눔스퀘어 Bold"/>
               </w:rPr>
             </w:pPr>
+            <w:r>
+              <w:rPr>
+                <w:rFonts w:ascii="나눔스퀘어 Bold" w:eastAsia="나눔스퀘어 Bold" w:hAnsi="나눔스퀘어 Bold" w:hint="eastAsia"/>
+              </w:rPr>
+              <w:t>본 프로젝트를 계기로 u</w:t>
+            </w:r>
+            <w:r>
+              <w:rPr>
+                <w:rFonts w:ascii="나눔스퀘어 Bold" w:eastAsia="나눔스퀘어 Bold" w:hAnsi="나눔스퀘어 Bold"/>
+              </w:rPr>
+              <w:t>-SAINT</w:t>
+            </w:r>
+            <w:r>
+              <w:rPr>
+                <w:rFonts w:ascii="나눔스퀘어 Bold" w:eastAsia="나눔스퀘어 Bold" w:hAnsi="나눔스퀘어 Bold" w:hint="eastAsia"/>
+              </w:rPr>
+              <w:t>가</w:t>
+            </w:r>
+            <w:r>
+              <w:rPr>
+                <w:rFonts w:ascii="나눔스퀘어 Bold" w:eastAsia="나눔스퀘어 Bold" w:hAnsi="나눔스퀘어 Bold" w:hint="eastAsia"/>
+              </w:rPr>
+              <w:t xml:space="preserve"> 개</w:t>
+            </w:r>
+            <w:r>
+              <w:rPr>
+                <w:rFonts w:ascii="나눔스퀘어 Bold" w:eastAsia="나눔스퀘어 Bold" w:hAnsi="나눔스퀘어 Bold" w:hint="eastAsia"/>
+              </w:rPr>
+              <w:t>선</w:t>
+            </w:r>
+            <w:r>
+              <w:rPr>
+                <w:rFonts w:ascii="나눔스퀘어 Bold" w:eastAsia="나눔스퀘어 Bold" w:hAnsi="나눔스퀘어 Bold" w:hint="eastAsia"/>
+              </w:rPr>
+              <w:t xml:space="preserve">되어 </w:t>
+            </w:r>
+            <w:r>
+              <w:rPr>
+                <w:rFonts w:ascii="나눔스퀘어 Bold" w:eastAsia="나눔스퀘어 Bold" w:hAnsi="나눔스퀘어 Bold" w:hint="eastAsia"/>
+              </w:rPr>
+              <w:t xml:space="preserve">더 이상 </w:t>
+            </w:r>
+            <w:r>
+              <w:rPr>
+                <w:rFonts w:ascii="나눔스퀘어 Bold" w:eastAsia="나눔스퀘어 Bold" w:hAnsi="나눔스퀘어 Bold" w:hint="eastAsia"/>
+              </w:rPr>
+              <w:t>외부 서비스에 의존하지 않고</w:t>
+            </w:r>
+            <w:r>
+              <w:rPr>
+                <w:rFonts w:ascii="나눔스퀘어 Bold" w:eastAsia="나눔스퀘어 Bold" w:hAnsi="나눔스퀘어 Bold" w:hint="eastAsia"/>
+              </w:rPr>
+              <w:t xml:space="preserve"> 편리하게</w:t>
+            </w:r>
+            <w:r>
+              <w:rPr>
+                <w:rFonts w:ascii="나눔스퀘어 Bold" w:eastAsia="나눔스퀘어 Bold" w:hAnsi="나눔스퀘어 Bold" w:hint="eastAsia"/>
+              </w:rPr>
+              <w:t xml:space="preserve"> 학사 관리를 할 수 있기를 </w:t>
+            </w:r>
+            <w:r>
+              <w:rPr>
+                <w:rFonts w:ascii="나눔스퀘어 Bold" w:eastAsia="나눔스퀘어 Bold" w:hAnsi="나눔스퀘어 Bold" w:hint="eastAsia"/>
+              </w:rPr>
+              <w:t>바란다.</w:t>
+            </w:r>
           </w:p>
         </w:tc>
         <w:tc>
@@ -1010,7 +1049,7 @@
             <w:pPr>
               <w:jc w:val="left"/>
               <w:rPr>
-                <w:rFonts w:ascii="나눔스퀘어 Bold" w:eastAsia="나눔스퀘어 Bold" w:hAnsi="나눔스퀘어 Bold" w:hint="eastAsia"/>
+                <w:rFonts w:ascii="나눔스퀘어 Bold" w:eastAsia="나눔스퀘어 Bold" w:hAnsi="나눔스퀘어 Bold"/>
                 <w:sz w:val="10"/>
                 <w:szCs w:val="12"/>
               </w:rPr>
@@ -1723,7 +1762,7 @@
               <w:ind w:leftChars="300" w:left="960"/>
               <w:jc w:val="left"/>
               <w:rPr>
-                <w:rFonts w:ascii="나눔스퀘어 Bold" w:eastAsia="나눔스퀘어 Bold" w:hAnsi="나눔스퀘어 Bold" w:hint="eastAsia"/>
+                <w:rFonts w:ascii="나눔스퀘어 Bold" w:eastAsia="나눔스퀘어 Bold" w:hAnsi="나눔스퀘어 Bold"/>
               </w:rPr>
             </w:pPr>
             <w:r>
@@ -1905,7 +1944,7 @@
             <w:pPr>
               <w:jc w:val="left"/>
               <w:rPr>
-                <w:rFonts w:ascii="나눔스퀘어 Bold" w:eastAsia="나눔스퀘어 Bold" w:hAnsi="나눔스퀘어 Bold" w:hint="eastAsia"/>
+                <w:rFonts w:ascii="나눔스퀘어 Bold" w:eastAsia="나눔스퀘어 Bold" w:hAnsi="나눔스퀘어 Bold"/>
                 <w:b/>
                 <w:color w:val="0000FF"/>
                 <w:sz w:val="22"/>
@@ -1937,10 +1976,10 @@
                 <w:color w:val="0000FF"/>
               </w:rPr>
               <w:drawing>
-                <wp:inline distT="0" distB="0" distL="0" distR="0" wp14:anchorId="385A3AB1" wp14:editId="3D6352F4">
-                  <wp:extent cx="5486400" cy="1789242"/>
-                  <wp:effectExtent l="0" t="0" r="0" b="1905"/>
-                  <wp:docPr id="3" name="그림 3"/>
+                <wp:inline distT="0" distB="0" distL="0" distR="0" wp14:anchorId="7D539CF8" wp14:editId="5297BD71">
+                  <wp:extent cx="5577840" cy="1615339"/>
+                  <wp:effectExtent l="0" t="0" r="3810" b="4445"/>
+                  <wp:docPr id="4" name="그림 4"/>
                   <wp:cNvGraphicFramePr>
                     <a:graphicFrameLocks xmlns:a="http://schemas.openxmlformats.org/drawingml/2006/main" noChangeAspect="1"/>
                   </wp:cNvGraphicFramePr>
@@ -1954,7 +1993,7 @@
                           </pic:cNvPicPr>
                         </pic:nvPicPr>
                         <pic:blipFill>
-                          <a:blip r:embed="rId10" cstate="print">
+                          <a:blip r:embed="rId10">
                             <a:extLst>
                               <a:ext uri="{28A0092B-C50C-407E-A947-70E740481C1C}">
                                 <a14:useLocalDpi xmlns:a14="http://schemas.microsoft.com/office/drawing/2010/main" val="0"/>
@@ -1969,7 +2008,7 @@
                         <pic:spPr bwMode="auto">
                           <a:xfrm>
                             <a:off x="0" y="0"/>
-                            <a:ext cx="5526680" cy="1802378"/>
+                            <a:ext cx="5588344" cy="1618381"/>
                           </a:xfrm>
                           <a:prstGeom prst="rect">
                             <a:avLst/>
@@ -2001,7 +2040,7 @@
             <w:pPr>
               <w:jc w:val="left"/>
               <w:rPr>
-                <w:rFonts w:ascii="나눔스퀘어 Bold" w:eastAsia="나눔스퀘어 Bold" w:hAnsi="나눔스퀘어 Bold" w:hint="eastAsia"/>
+                <w:rFonts w:ascii="나눔스퀘어 Bold" w:eastAsia="나눔스퀘어 Bold" w:hAnsi="나눔스퀘어 Bold"/>
                 <w:b/>
                 <w:sz w:val="22"/>
                 <w:szCs w:val="24"/>
@@ -3030,7 +3069,6 @@
               </w:rPr>
               <w:t xml:space="preserve"> </w:t>
             </w:r>
-            <w:proofErr w:type="gramStart"/>
             <w:r>
               <w:rPr>
                 <w:rFonts w:ascii="나눔스퀘어 Bold" w:eastAsia="나눔스퀘어 Bold" w:hAnsi="나눔스퀘어 Bold"/>
@@ -3039,7 +3077,6 @@
               </w:rPr>
               <w:t>(</w:t>
             </w:r>
-            <w:proofErr w:type="gramEnd"/>
             <w:r>
               <w:rPr>
                 <w:rFonts w:ascii="나눔스퀘어 Bold" w:eastAsia="나눔스퀘어 Bold" w:hAnsi="나눔스퀘어 Bold" w:hint="eastAsia"/>
@@ -3277,7 +3314,7 @@
           <w:p>
             <w:pPr>
               <w:rPr>
-                <w:rFonts w:ascii="나눔스퀘어 Bold" w:eastAsia="나눔스퀘어 Bold" w:hAnsi="나눔스퀘어 Bold" w:hint="eastAsia"/>
+                <w:rFonts w:ascii="나눔스퀘어 Bold" w:eastAsia="나눔스퀘어 Bold" w:hAnsi="나눔스퀘어 Bold"/>
                 <w:sz w:val="10"/>
                 <w:szCs w:val="12"/>
               </w:rPr>
@@ -3713,7 +3750,7 @@
           <w:p>
             <w:pPr>
               <w:rPr>
-                <w:rFonts w:ascii="나눔스퀘어 Bold" w:eastAsia="나눔스퀘어 Bold" w:hAnsi="나눔스퀘어 Bold" w:hint="eastAsia"/>
+                <w:rFonts w:ascii="나눔스퀘어 Bold" w:eastAsia="나눔스퀘어 Bold" w:hAnsi="나눔스퀘어 Bold"/>
                 <w:sz w:val="10"/>
                 <w:szCs w:val="12"/>
               </w:rPr>
@@ -3744,7 +3781,7 @@
               <w:ind w:leftChars="100" w:left="200"/>
               <w:jc w:val="left"/>
               <w:rPr>
-                <w:rFonts w:ascii="나눔스퀘어 Bold" w:eastAsia="나눔스퀘어 Bold" w:hAnsi="나눔스퀘어 Bold" w:hint="eastAsia"/>
+                <w:rFonts w:ascii="나눔스퀘어 Bold" w:eastAsia="나눔스퀘어 Bold" w:hAnsi="나눔스퀘어 Bold"/>
                 <w:bCs/>
               </w:rPr>
             </w:pPr>
@@ -3804,7 +3841,35 @@
                 <w:rFonts w:ascii="나눔스퀘어 Bold" w:eastAsia="나눔스퀘어 Bold" w:hAnsi="나눔스퀘어 Bold" w:hint="eastAsia"/>
                 <w:bCs/>
               </w:rPr>
-              <w:t xml:space="preserve">식을 통해 </w:t>
+              <w:t>식</w:t>
+            </w:r>
+            <w:r>
+              <w:rPr>
+                <w:rFonts w:ascii="나눔스퀘어 Bold" w:eastAsia="나눔스퀘어 Bold" w:hAnsi="나눔스퀘어 Bold" w:hint="eastAsia"/>
+                <w:bCs/>
+              </w:rPr>
+              <w:t xml:space="preserve">과 </w:t>
+            </w:r>
+            <w:r>
+              <w:rPr>
+                <w:rFonts w:ascii="나눔스퀘어 Bold" w:eastAsia="나눔스퀘어 Bold" w:hAnsi="나눔스퀘어 Bold"/>
+                <w:bCs/>
+              </w:rPr>
+              <w:t>Pandas</w:t>
+            </w:r>
+            <w:r>
+              <w:rPr>
+                <w:rFonts w:ascii="나눔스퀘어 Bold" w:eastAsia="나눔스퀘어 Bold" w:hAnsi="나눔스퀘어 Bold" w:hint="eastAsia"/>
+                <w:bCs/>
+              </w:rPr>
+              <w:t>를</w:t>
+            </w:r>
+            <w:r>
+              <w:rPr>
+                <w:rFonts w:ascii="나눔스퀘어 Bold" w:eastAsia="나눔스퀘어 Bold" w:hAnsi="나눔스퀘어 Bold" w:hint="eastAsia"/>
+                <w:bCs/>
+              </w:rPr>
+              <w:t xml:space="preserve"> 통해 </w:t>
             </w:r>
             <w:r>
               <w:rPr>
@@ -3818,6 +3883,13 @@
                 <w:rFonts w:ascii="나눔스퀘어 Bold" w:eastAsia="나눔스퀘어 Bold" w:hAnsi="나눔스퀘어 Bold" w:hint="eastAsia"/>
                 <w:bCs/>
               </w:rPr>
+              <w:t xml:space="preserve"> 및 정제</w:t>
+            </w:r>
+            <w:r>
+              <w:rPr>
+                <w:rFonts w:ascii="나눔스퀘어 Bold" w:eastAsia="나눔스퀘어 Bold" w:hAnsi="나눔스퀘어 Bold" w:hint="eastAsia"/>
+                <w:bCs/>
+              </w:rPr>
               <w:t xml:space="preserve">하고, </w:t>
             </w:r>
             <w:r>
@@ -3846,7 +3918,14 @@
                 <w:rFonts w:ascii="나눔스퀘어 Bold" w:eastAsia="나눔스퀘어 Bold" w:hAnsi="나눔스퀘어 Bold" w:hint="eastAsia"/>
                 <w:bCs/>
               </w:rPr>
-              <w:t>에 업로드한다.</w:t>
+              <w:t>를 구성</w:t>
+            </w:r>
+            <w:r>
+              <w:rPr>
+                <w:rFonts w:ascii="나눔스퀘어 Bold" w:eastAsia="나눔스퀘어 Bold" w:hAnsi="나눔스퀘어 Bold" w:hint="eastAsia"/>
+                <w:bCs/>
+              </w:rPr>
+              <w:t>한다.</w:t>
             </w:r>
             <w:r>
               <w:rPr>
@@ -3862,6 +3941,29 @@
               </w:rPr>
               <w:t xml:space="preserve">기존 강의시간표의 개선할 점을 토대로 </w:t>
             </w:r>
+            <w:proofErr w:type="spellStart"/>
+            <w:r>
+              <w:rPr>
+                <w:rFonts w:ascii="나눔스퀘어 Bold" w:eastAsia="나눔스퀘어 Bold" w:hAnsi="나눔스퀘어 Bold" w:hint="eastAsia"/>
+                <w:bCs/>
+              </w:rPr>
+              <w:t>백엔드</w:t>
+            </w:r>
+            <w:r>
+              <w:rPr>
+                <w:rFonts w:ascii="나눔스퀘어 Bold" w:eastAsia="나눔스퀘어 Bold" w:hAnsi="나눔스퀘어 Bold" w:hint="eastAsia"/>
+                <w:bCs/>
+              </w:rPr>
+              <w:t>는</w:t>
+            </w:r>
+            <w:proofErr w:type="spellEnd"/>
+            <w:r>
+              <w:rPr>
+                <w:rFonts w:ascii="나눔스퀘어 Bold" w:eastAsia="나눔스퀘어 Bold" w:hAnsi="나눔스퀘어 Bold" w:hint="eastAsia"/>
+                <w:bCs/>
+              </w:rPr>
+              <w:t xml:space="preserve"> </w:t>
+            </w:r>
             <w:r>
               <w:rPr>
                 <w:rFonts w:ascii="나눔스퀘어 Bold" w:eastAsia="나눔스퀘어 Bold" w:hAnsi="나눔스퀘어 Bold"/>
@@ -3874,67 +3976,65 @@
                 <w:rFonts w:ascii="나눔스퀘어 Bold" w:eastAsia="나눔스퀘어 Bold" w:hAnsi="나눔스퀘어 Bold" w:hint="eastAsia"/>
                 <w:bCs/>
               </w:rPr>
+              <w:t>로</w:t>
+            </w:r>
+            <w:r>
+              <w:rPr>
+                <w:rFonts w:ascii="나눔스퀘어 Bold" w:eastAsia="나눔스퀘어 Bold" w:hAnsi="나눔스퀘어 Bold" w:hint="eastAsia"/>
+                <w:bCs/>
+              </w:rPr>
+              <w:t>,</w:t>
+            </w:r>
+            <w:r>
+              <w:rPr>
+                <w:rFonts w:ascii="나눔스퀘어 Bold" w:eastAsia="나눔스퀘어 Bold" w:hAnsi="나눔스퀘어 Bold"/>
+                <w:bCs/>
+              </w:rPr>
+              <w:t xml:space="preserve"> </w:t>
+            </w:r>
+            <w:proofErr w:type="spellStart"/>
+            <w:r>
+              <w:rPr>
+                <w:rFonts w:ascii="나눔스퀘어 Bold" w:eastAsia="나눔스퀘어 Bold" w:hAnsi="나눔스퀘어 Bold" w:hint="eastAsia"/>
+                <w:bCs/>
+              </w:rPr>
+              <w:t>프론트엔드</w:t>
+            </w:r>
+            <w:r>
+              <w:rPr>
+                <w:rFonts w:ascii="나눔스퀘어 Bold" w:eastAsia="나눔스퀘어 Bold" w:hAnsi="나눔스퀘어 Bold" w:hint="eastAsia"/>
+                <w:bCs/>
+              </w:rPr>
+              <w:t>는</w:t>
+            </w:r>
+            <w:proofErr w:type="spellEnd"/>
+            <w:r>
+              <w:rPr>
+                <w:rFonts w:ascii="나눔스퀘어 Bold" w:eastAsia="나눔스퀘어 Bold" w:hAnsi="나눔스퀘어 Bold" w:hint="eastAsia"/>
+                <w:bCs/>
+              </w:rPr>
+              <w:t xml:space="preserve"> </w:t>
+            </w:r>
+            <w:r>
+              <w:rPr>
+                <w:rFonts w:ascii="나눔스퀘어 Bold" w:eastAsia="나눔스퀘어 Bold" w:hAnsi="나눔스퀘어 Bold"/>
+                <w:bCs/>
+              </w:rPr>
+              <w:t>Vue.js</w:t>
+            </w:r>
+            <w:r>
+              <w:rPr>
+                <w:rFonts w:ascii="나눔스퀘어 Bold" w:eastAsia="나눔스퀘어 Bold" w:hAnsi="나눔스퀘어 Bold" w:hint="eastAsia"/>
+                <w:bCs/>
+              </w:rPr>
               <w:t xml:space="preserve">로 </w:t>
             </w:r>
-            <w:proofErr w:type="spellStart"/>
-            <w:r>
-              <w:rPr>
-                <w:rFonts w:ascii="나눔스퀘어 Bold" w:eastAsia="나눔스퀘어 Bold" w:hAnsi="나눔스퀘어 Bold" w:hint="eastAsia"/>
-                <w:bCs/>
-              </w:rPr>
-              <w:t>백엔드</w:t>
-            </w:r>
-            <w:r>
-              <w:rPr>
-                <w:rFonts w:ascii="나눔스퀘어 Bold" w:eastAsia="나눔스퀘어 Bold" w:hAnsi="나눔스퀘어 Bold" w:hint="eastAsia"/>
-                <w:bCs/>
-              </w:rPr>
-              <w:t>를</w:t>
-            </w:r>
-            <w:proofErr w:type="spellEnd"/>
-            <w:r>
-              <w:rPr>
-                <w:rFonts w:ascii="나눔스퀘어 Bold" w:eastAsia="나눔스퀘어 Bold" w:hAnsi="나눔스퀘어 Bold" w:hint="eastAsia"/>
-                <w:bCs/>
-              </w:rPr>
-              <w:t>,</w:t>
-            </w:r>
-            <w:r>
-              <w:rPr>
-                <w:rFonts w:ascii="나눔스퀘어 Bold" w:eastAsia="나눔스퀘어 Bold" w:hAnsi="나눔스퀘어 Bold"/>
-                <w:bCs/>
-              </w:rPr>
-              <w:t xml:space="preserve"> Vue</w:t>
-            </w:r>
-            <w:r>
-              <w:rPr>
-                <w:rFonts w:ascii="나눔스퀘어 Bold" w:eastAsia="나눔스퀘어 Bold" w:hAnsi="나눔스퀘어 Bold"/>
-                <w:bCs/>
-              </w:rPr>
-              <w:t>.js</w:t>
-            </w:r>
-            <w:r>
-              <w:rPr>
-                <w:rFonts w:ascii="나눔스퀘어 Bold" w:eastAsia="나눔스퀘어 Bold" w:hAnsi="나눔스퀘어 Bold" w:hint="eastAsia"/>
-                <w:bCs/>
-              </w:rPr>
-              <w:t xml:space="preserve">로 </w:t>
-            </w:r>
-            <w:proofErr w:type="spellStart"/>
-            <w:r>
-              <w:rPr>
-                <w:rFonts w:ascii="나눔스퀘어 Bold" w:eastAsia="나눔스퀘어 Bold" w:hAnsi="나눔스퀘어 Bold" w:hint="eastAsia"/>
-                <w:bCs/>
-              </w:rPr>
-              <w:t>프론트엔드를</w:t>
-            </w:r>
-            <w:proofErr w:type="spellEnd"/>
-            <w:r>
-              <w:rPr>
-                <w:rFonts w:ascii="나눔스퀘어 Bold" w:eastAsia="나눔스퀘어 Bold" w:hAnsi="나눔스퀘어 Bold" w:hint="eastAsia"/>
-                <w:bCs/>
-              </w:rPr>
-              <w:t xml:space="preserve"> 구성하여 </w:t>
+            <w:r>
+              <w:rPr>
+                <w:rFonts w:ascii="나눔스퀘어 Bold" w:eastAsia="나눔스퀘어 Bold" w:hAnsi="나눔스퀘어 Bold" w:hint="eastAsia"/>
+                <w:bCs/>
+              </w:rPr>
+              <w:t xml:space="preserve">구성하여 </w:t>
             </w:r>
             <w:r>
               <w:rPr>
@@ -3949,9 +4049,11 @@
     </w:tbl>
     <w:p>
       <w:pPr>
-        <w:ind w:firstLineChars="1700" w:firstLine="3196"/>
+        <w:ind w:firstLineChars="1700" w:firstLine="639"/>
         <w:rPr>
           <w:rFonts w:ascii="나눔스퀘어 Bold" w:eastAsia="나눔스퀘어 Bold" w:hAnsi="나눔스퀘어 Bold"/>
+          <w:sz w:val="4"/>
+          <w:szCs w:val="6"/>
         </w:rPr>
       </w:pPr>
     </w:p>
@@ -3973,21 +4075,26 @@
             <w:pPr>
               <w:jc w:val="left"/>
               <w:rPr>
+                <w:rFonts w:ascii="나눔스퀘어 Bold" w:eastAsia="나눔스퀘어 Bold" w:hAnsi="나눔스퀘어 Bold" w:hint="eastAsia"/>
+                <w:bCs/>
+              </w:rPr>
+            </w:pPr>
+            <w:r>
+              <w:rPr>
                 <w:rFonts w:ascii="나눔스퀘어 Bold" w:eastAsia="나눔스퀘어 Bold" w:hAnsi="나눔스퀘어 Bold"/>
                 <w:b/>
-              </w:rPr>
-            </w:pPr>
-            <w:r>
-              <w:rPr>
-                <w:rFonts w:ascii="나눔스퀘어 Bold" w:eastAsia="나눔스퀘어 Bold" w:hAnsi="나눔스퀘어 Bold"/>
+                <w:sz w:val="22"/>
+                <w:szCs w:val="24"/>
+              </w:rPr>
+              <w:lastRenderedPageBreak/>
+              <w:t>6.</w:t>
+            </w:r>
+            <w:r>
+              <w:rPr>
+                <w:rFonts w:ascii="나눔스퀘어 Bold" w:eastAsia="나눔스퀘어 Bold" w:hAnsi="나눔스퀘어 Bold" w:hint="eastAsia"/>
                 <w:b/>
-              </w:rPr>
-              <w:t>6.</w:t>
-            </w:r>
-            <w:r>
-              <w:rPr>
-                <w:rFonts w:ascii="나눔스퀘어 Bold" w:eastAsia="나눔스퀘어 Bold" w:hAnsi="나눔스퀘어 Bold" w:hint="eastAsia"/>
-                <w:b/>
+                <w:sz w:val="22"/>
+                <w:szCs w:val="24"/>
               </w:rPr>
               <w:t xml:space="preserve"> 결론</w:t>
             </w:r>
@@ -7694,6 +7801,7 @@
   <w:style w:type="character" w:default="1" w:styleId="a0">
     <w:name w:val="Default Paragraph Font"/>
     <w:uiPriority w:val="1"/>
+    <w:semiHidden/>
     <w:unhideWhenUsed/>
   </w:style>
   <w:style w:type="table" w:default="1" w:styleId="a1">

</xml_diff>